<commit_message>
doc: update daily standup meeting 13 notes
</commit_message>
<xml_diff>
--- a/Documents/Meeting Minutes/daily_standup_meeting_13.docx
+++ b/Documents/Meeting Minutes/daily_standup_meeting_13.docx
@@ -11,10 +11,10 @@
       <w:tblPr>
         <w:tblW w:w="0" w:type="dxa"/>
         <w:tblBorders>
-          <w:top w:val="outset" w:color="auto" w:sz="6" w:space="0"/>
-          <w:left w:val="outset" w:color="auto" w:sz="6" w:space="0"/>
-          <w:bottom w:val="outset" w:color="auto" w:sz="6" w:space="0"/>
-          <w:right w:val="outset" w:color="auto" w:sz="6" w:space="0"/>
+          <w:top w:val="outset" w:sz="6" w:space="0" w:color="auto"/>
+          <w:left w:val="outset" w:sz="6" w:space="0" w:color="auto"/>
+          <w:bottom w:val="outset" w:sz="6" w:space="0" w:color="auto"/>
+          <w:right w:val="outset" w:sz="6" w:space="0" w:color="auto"/>
         </w:tblBorders>
         <w:tblCellMar>
           <w:left w:w="0" w:type="dxa"/>
@@ -34,13 +34,12 @@
           <w:tcPr>
             <w:tcW w:w="4500" w:type="dxa"/>
             <w:tcBorders>
-              <w:top w:val="single" w:color="auto" w:sz="6" w:space="0"/>
-              <w:left w:val="single" w:color="auto" w:sz="6" w:space="0"/>
-              <w:bottom w:val="single" w:color="auto" w:sz="6" w:space="0"/>
-              <w:right w:val="single" w:color="auto" w:sz="6" w:space="0"/>
+              <w:top w:val="single" w:sz="6" w:space="0" w:color="auto"/>
+              <w:left w:val="single" w:sz="6" w:space="0" w:color="auto"/>
+              <w:bottom w:val="single" w:sz="6" w:space="0" w:color="auto"/>
+              <w:right w:val="single" w:sz="6" w:space="0" w:color="auto"/>
             </w:tcBorders>
             <w:shd w:val="clear" w:color="auto" w:fill="auto"/>
-            <w:tcMar/>
             <w:hideMark/>
           </w:tcPr>
           <w:p>
@@ -61,13 +60,12 @@
           <w:tcPr>
             <w:tcW w:w="4500" w:type="dxa"/>
             <w:tcBorders>
-              <w:top w:val="single" w:color="auto" w:sz="6" w:space="0"/>
-              <w:left w:val="single" w:color="auto" w:sz="6" w:space="0"/>
-              <w:bottom w:val="single" w:color="auto" w:sz="6" w:space="0"/>
-              <w:right w:val="single" w:color="auto" w:sz="6" w:space="0"/>
+              <w:top w:val="single" w:sz="6" w:space="0" w:color="auto"/>
+              <w:left w:val="single" w:sz="6" w:space="0" w:color="auto"/>
+              <w:bottom w:val="single" w:sz="6" w:space="0" w:color="auto"/>
+              <w:right w:val="single" w:sz="6" w:space="0" w:color="auto"/>
             </w:tcBorders>
             <w:shd w:val="clear" w:color="auto" w:fill="auto"/>
-            <w:tcMar/>
             <w:hideMark/>
           </w:tcPr>
           <w:p>
@@ -93,22 +91,19 @@
           <w:tcPr>
             <w:tcW w:w="4500" w:type="dxa"/>
             <w:tcBorders>
-              <w:top w:val="single" w:color="auto" w:sz="6" w:space="0"/>
-              <w:left w:val="single" w:color="auto" w:sz="6" w:space="0"/>
-              <w:bottom w:val="single" w:color="auto" w:sz="6" w:space="0"/>
-              <w:right w:val="single" w:color="auto" w:sz="6" w:space="0"/>
+              <w:top w:val="single" w:sz="6" w:space="0" w:color="auto"/>
+              <w:left w:val="single" w:sz="6" w:space="0" w:color="auto"/>
+              <w:bottom w:val="single" w:sz="6" w:space="0" w:color="auto"/>
+              <w:right w:val="single" w:sz="6" w:space="0" w:color="auto"/>
             </w:tcBorders>
             <w:shd w:val="clear" w:color="auto" w:fill="auto"/>
-            <w:tcMar/>
             <w:hideMark/>
           </w:tcPr>
           <w:p>
             <w:r>
-              <w:rPr/>
               <w:t xml:space="preserve">Sprint Number: </w:t>
             </w:r>
             <w:r>
-              <w:rPr/>
               <w:t>1</w:t>
             </w:r>
           </w:p>
@@ -122,13 +117,12 @@
           <w:tcPr>
             <w:tcW w:w="4500" w:type="dxa"/>
             <w:tcBorders>
-              <w:top w:val="single" w:color="auto" w:sz="6" w:space="0"/>
-              <w:left w:val="single" w:color="auto" w:sz="6" w:space="0"/>
-              <w:bottom w:val="single" w:color="auto" w:sz="6" w:space="0"/>
-              <w:right w:val="single" w:color="auto" w:sz="6" w:space="0"/>
+              <w:top w:val="single" w:sz="6" w:space="0" w:color="auto"/>
+              <w:left w:val="single" w:sz="6" w:space="0" w:color="auto"/>
+              <w:bottom w:val="single" w:sz="6" w:space="0" w:color="auto"/>
+              <w:right w:val="single" w:sz="6" w:space="0" w:color="auto"/>
             </w:tcBorders>
             <w:shd w:val="clear" w:color="auto" w:fill="auto"/>
-            <w:tcMar/>
             <w:hideMark/>
           </w:tcPr>
           <w:p>
@@ -161,7 +155,7 @@
       <w:pPr>
         <w:numPr>
           <w:ilvl w:val="0"/>
-          <w:numId w:val="1"/>
+          <w:numId w:val="2"/>
         </w:numPr>
       </w:pPr>
       <w:r>
@@ -178,8 +172,6 @@
       </w:r>
       <w:r>
         <w:tab/>
-      </w:r>
-      <w:r>
         <w:t xml:space="preserve">Attended? </w:t>
       </w:r>
       <w:r>
@@ -196,59 +188,15 @@
       <w:pPr>
         <w:numPr>
           <w:ilvl w:val="0"/>
-          <w:numId w:val="2"/>
-        </w:numPr>
-      </w:pPr>
-      <w:r>
-        <w:t>Name:</w:t>
-      </w:r>
-      <w:r>
-        <w:tab/>
-      </w:r>
-      <w:r>
-        <w:t xml:space="preserve">Favour Esset </w:t>
-      </w:r>
-      <w:r>
-        <w:tab/>
-      </w:r>
-      <w:r>
-        <w:tab/>
-      </w:r>
-      <w:r>
-        <w:tab/>
-      </w:r>
-      <w:r>
-        <w:tab/>
-      </w:r>
-      <w:r>
-        <w:tab/>
-      </w:r>
-      <w:r>
-        <w:t>Attended? YES/NO </w:t>
-      </w:r>
-    </w:p>
-    <w:p>
-      <w:pPr>
-        <w:numPr>
-          <w:ilvl w:val="0"/>
           <w:numId w:val="3"/>
         </w:numPr>
-        <w:rPr/>
-      </w:pPr>
-      <w:r>
-        <w:rPr/>
+      </w:pPr>
+      <w:r>
         <w:t>Name:</w:t>
       </w:r>
       <w:r>
         <w:tab/>
-      </w:r>
-      <w:r>
-        <w:rPr/>
-        <w:t xml:space="preserve">Koller Melanie </w:t>
-      </w:r>
-      <w:r>
-        <w:rPr/>
-        <w:t>Turinabo</w:t>
+        <w:t xml:space="preserve">Favour Esset </w:t>
       </w:r>
       <w:r>
         <w:tab/>
@@ -260,23 +208,24 @@
         <w:tab/>
       </w:r>
       <w:r>
-        <w:rPr/>
+        <w:tab/>
+      </w:r>
+      <w:r>
+        <w:tab/>
         <w:t xml:space="preserve">Attended? </w:t>
       </w:r>
       <w:r>
         <w:rPr>
-          <w:rFonts w:ascii="Aptos" w:hAnsi="Aptos" w:eastAsia="Aptos" w:cs="Aptos"/>
-          <w:noProof w:val="0"/>
-          <w:sz w:val="22"/>
-          <w:szCs w:val="22"/>
+          <w:rFonts w:ascii="Aptos" w:eastAsia="Aptos" w:hAnsi="Aptos" w:cs="Aptos"/>
           <w:highlight w:val="green"/>
-          <w:lang w:val="en-GB"/>
         </w:rPr>
         <w:t>YES</w:t>
       </w:r>
       <w:r>
-        <w:rPr/>
-        <w:t>/NO  </w:t>
+        <w:t xml:space="preserve"> </w:t>
+      </w:r>
+      <w:r>
+        <w:t>/NO </w:t>
       </w:r>
     </w:p>
     <w:p>
@@ -285,14 +234,51 @@
           <w:ilvl w:val="0"/>
           <w:numId w:val="4"/>
         </w:numPr>
-        <w:rPr/>
-      </w:pPr>
-      <w:r>
-        <w:rPr/>
+      </w:pPr>
+      <w:r>
         <w:t>Name:</w:t>
       </w:r>
       <w:r>
-        <w:rPr/>
+        <w:tab/>
+        <w:t xml:space="preserve">Koller Melanie </w:t>
+      </w:r>
+      <w:proofErr w:type="spellStart"/>
+      <w:r>
+        <w:t>Turinabo</w:t>
+      </w:r>
+      <w:proofErr w:type="spellEnd"/>
+      <w:r>
+        <w:tab/>
+      </w:r>
+      <w:r>
+        <w:tab/>
+      </w:r>
+      <w:r>
+        <w:tab/>
+        <w:t xml:space="preserve">Attended? </w:t>
+      </w:r>
+      <w:r>
+        <w:rPr>
+          <w:rFonts w:ascii="Aptos" w:eastAsia="Aptos" w:hAnsi="Aptos" w:cs="Aptos"/>
+          <w:highlight w:val="green"/>
+        </w:rPr>
+        <w:t>YES</w:t>
+      </w:r>
+      <w:r>
+        <w:t>/NO  </w:t>
+      </w:r>
+    </w:p>
+    <w:p>
+      <w:pPr>
+        <w:numPr>
+          <w:ilvl w:val="0"/>
+          <w:numId w:val="5"/>
+        </w:numPr>
+      </w:pPr>
+      <w:r>
+        <w:t>Name:</w:t>
+      </w:r>
+      <w:r>
         <w:t xml:space="preserve"> Samuel Kingsley</w:t>
       </w:r>
       <w:r>
@@ -306,9 +292,6 @@
       </w:r>
       <w:r>
         <w:tab/>
-      </w:r>
-      <w:r>
-        <w:rPr/>
         <w:t xml:space="preserve">Attended? </w:t>
       </w:r>
       <w:r>
@@ -318,7 +301,6 @@
         <w:t>YES</w:t>
       </w:r>
       <w:r>
-        <w:rPr/>
         <w:t>/NO  </w:t>
       </w:r>
     </w:p>
@@ -326,19 +308,16 @@
       <w:pPr>
         <w:numPr>
           <w:ilvl w:val="0"/>
-          <w:numId w:val="5"/>
+          <w:numId w:val="6"/>
         </w:numPr>
-        <w:rPr/>
-      </w:pPr>
-      <w:r>
-        <w:rPr/>
+      </w:pPr>
+      <w:r>
         <w:t>Name:</w:t>
       </w:r>
       <w:r>
         <w:tab/>
       </w:r>
       <w:r>
-        <w:rPr/>
         <w:t xml:space="preserve">Iwuagwu Nkem </w:t>
       </w:r>
       <w:r>
@@ -358,19 +337,15 @@
       </w:r>
       <w:r>
         <w:tab/>
-      </w:r>
-      <w:r>
-        <w:rPr/>
         <w:t xml:space="preserve">Attended? </w:t>
       </w:r>
       <w:r>
         <w:rPr>
-          <w:color w:val="70AD47" w:themeColor="accent6" w:themeTint="FF" w:themeShade="FF"/>
+          <w:color w:val="70AD47" w:themeColor="accent6"/>
         </w:rPr>
         <w:t>YES</w:t>
       </w:r>
       <w:r>
-        <w:rPr/>
         <w:t>/NO </w:t>
       </w:r>
     </w:p>
@@ -409,73 +384,76 @@
       <w:pPr>
         <w:numPr>
           <w:ilvl w:val="0"/>
-          <w:numId w:val="6"/>
-        </w:numPr>
-      </w:pPr>
-      <w:r>
-        <w:t>What did you accomplish yesterday?   </w:t>
-      </w:r>
-      <w:r>
-        <w:t>Answer: W</w:t>
-      </w:r>
-      <w:r>
-        <w:t xml:space="preserve">orking on </w:t>
-      </w:r>
-      <w:r>
-        <w:t xml:space="preserve">test units for </w:t>
-      </w:r>
-      <w:proofErr w:type="spellStart"/>
-      <w:r>
-        <w:t>rentalValidator</w:t>
-      </w:r>
-      <w:proofErr w:type="spellEnd"/>
-      <w:r>
-        <w:t>.</w:t>
-      </w:r>
-    </w:p>
-    <w:p>
-      <w:r>
-        <w:t> </w:t>
-      </w:r>
-    </w:p>
-    <w:p>
-      <w:pPr>
-        <w:numPr>
-          <w:ilvl w:val="0"/>
           <w:numId w:val="7"/>
         </w:numPr>
       </w:pPr>
       <w:r>
-        <w:t>What will you do today? </w:t>
-      </w:r>
-    </w:p>
-    <w:p>
-      <w:pPr>
-        <w:rPr>
-          <w:del w:author="Microsoft Word" w:date="2025-03-29T13:17:00Z" w16du:dateUtc="2025-03-29T09:17:00Z" w:id="0"/>
-        </w:rPr>
-      </w:pPr>
-      <w:del w:author="Microsoft Word" w:date="2025-03-29T13:17:00Z" w16du:dateUtc="2025-03-29T09:17:00Z" w:id="1">
-        <w:r>
-          <w:delText xml:space="preserve">Answer: </w:delText>
-        </w:r>
-        <w:r>
-          <w:delText>Continue working on the test units. Try to finish by the next meeting.</w:delText>
-        </w:r>
-      </w:del>
-    </w:p>
-    <w:p>
-      <w:pPr>
+        <w:t>What did you accomplish yesterday?   </w:t>
+      </w:r>
+    </w:p>
+    <w:p>
+      <w:pPr>
+        <w:ind w:left="720"/>
+      </w:pPr>
+      <w:r>
+        <w:t>Answer: W</w:t>
+      </w:r>
+      <w:r>
+        <w:t xml:space="preserve">orking on </w:t>
+      </w:r>
+      <w:r>
+        <w:t xml:space="preserve">test units for </w:t>
+      </w:r>
+      <w:proofErr w:type="spellStart"/>
+      <w:r>
+        <w:t>rentalValidator</w:t>
+      </w:r>
+      <w:proofErr w:type="spellEnd"/>
+      <w:r>
+        <w:t>.</w:t>
+      </w:r>
+    </w:p>
+    <w:p>
+      <w:pPr>
+        <w:pStyle w:val="ListParagraph"/>
         <w:numPr>
           <w:ilvl w:val="0"/>
           <w:numId w:val="8"/>
         </w:numPr>
       </w:pPr>
       <w:r>
-        <w:t>What obstacles are impeding your progress? </w:t>
-      </w:r>
-    </w:p>
-    <w:p>
+        <w:t>What will you do today?</w:t>
+      </w:r>
+    </w:p>
+    <w:p>
+      <w:pPr>
+        <w:pStyle w:val="ListParagraph"/>
+      </w:pPr>
+      <w:r>
+        <w:t>Answer: Continue working on the test units. Try to finish by the next meeting</w:t>
+      </w:r>
+    </w:p>
+    <w:p>
+      <w:pPr>
+        <w:pStyle w:val="ListParagraph"/>
+      </w:pPr>
+    </w:p>
+    <w:p>
+      <w:pPr>
+        <w:pStyle w:val="ListParagraph"/>
+        <w:numPr>
+          <w:ilvl w:val="0"/>
+          <w:numId w:val="8"/>
+        </w:numPr>
+      </w:pPr>
+      <w:r>
+        <w:t>What obstacles are impeding your progress?</w:t>
+      </w:r>
+    </w:p>
+    <w:p>
+      <w:pPr>
+        <w:pStyle w:val="ListParagraph"/>
+      </w:pPr>
       <w:r>
         <w:t xml:space="preserve">Answer: </w:t>
       </w:r>
@@ -489,68 +467,23 @@
     <w:p>
       <w:r>
         <w:rPr>
-          <w:b w:val="1"/>
-          <w:bCs w:val="1"/>
+          <w:b/>
+          <w:bCs/>
           <w:u w:val="single"/>
         </w:rPr>
         <w:t>Team Member (2): Name:</w:t>
       </w:r>
       <w:r>
-        <w:rPr/>
         <w:t>  </w:t>
       </w:r>
       <w:r>
-        <w:rPr/>
-        <w:t>Koller Melanie Turinabo</w:t>
-      </w:r>
-    </w:p>
-    <w:p>
-      <w:pPr>
-        <w:numPr>
-          <w:ilvl w:val="0"/>
-          <w:numId w:val="9"/>
-        </w:numPr>
-      </w:pPr>
-      <w:r>
-        <w:t>What did you accomplish yesterday? </w:t>
-      </w:r>
-    </w:p>
-    <w:p>
-      <w:pPr>
-        <w:spacing w:before="0" w:beforeAutospacing="off" w:after="160" w:afterAutospacing="off" w:line="276" w:lineRule="auto"/>
-        <w:ind w:left="0" w:right="0" w:hanging="0"/>
-        <w:jc w:val="left"/>
-        <w:rPr>
-          <w:rFonts w:ascii="Aptos" w:hAnsi="Aptos" w:eastAsia="Aptos" w:cs="Aptos"/>
-          <w:noProof w:val="0"/>
-          <w:sz w:val="22"/>
-          <w:szCs w:val="22"/>
-          <w:lang w:val="en-GB"/>
-        </w:rPr>
-      </w:pPr>
-      <w:r>
-        <w:rPr/>
-        <w:t xml:space="preserve">Answer: </w:t>
-      </w:r>
-      <w:r>
-        <w:rPr>
-          <w:rFonts w:ascii="Aptos" w:hAnsi="Aptos" w:eastAsia="Aptos" w:cs="Aptos"/>
-          <w:noProof w:val="0"/>
-          <w:sz w:val="22"/>
-          <w:szCs w:val="22"/>
-          <w:lang w:val="en-GB"/>
-        </w:rPr>
-        <w:t>created hash table class – constructor &amp; populated hashing function</w:t>
-      </w:r>
-      <w:r>
-        <w:rPr/>
-        <w:t>. </w:t>
-      </w:r>
-    </w:p>
-    <w:p>
-      <w:r>
-        <w:t> </w:t>
-      </w:r>
+        <w:t xml:space="preserve">Koller Melanie </w:t>
+      </w:r>
+      <w:proofErr w:type="spellStart"/>
+      <w:r>
+        <w:t>Turinabo</w:t>
+      </w:r>
+      <w:proofErr w:type="spellEnd"/>
     </w:p>
     <w:p>
       <w:pPr>
@@ -560,61 +493,46 @@
         </w:numPr>
       </w:pPr>
       <w:r>
-        <w:t>What will you do today? </w:t>
-      </w:r>
-    </w:p>
-    <w:p>
-      <w:r>
-        <w:rPr/>
+        <w:t>What did you accomplish yesterday? </w:t>
+      </w:r>
+    </w:p>
+    <w:p>
+      <w:pPr>
+        <w:spacing w:line="276" w:lineRule="auto"/>
+        <w:ind w:firstLine="720"/>
+        <w:rPr>
+          <w:rFonts w:ascii="Aptos" w:eastAsia="Aptos" w:hAnsi="Aptos" w:cs="Aptos"/>
+        </w:rPr>
+      </w:pPr>
+      <w:r>
         <w:t xml:space="preserve">Answer: </w:t>
       </w:r>
       <w:r>
-        <w:rPr/>
-        <w:t xml:space="preserve">implement prime number sized array for resizing hash table, </w:t>
-      </w:r>
-      <w:r>
-        <w:rPr/>
-        <w:t xml:space="preserve">create </w:t>
-      </w:r>
-      <w:r>
         <w:rPr>
-          <w:rFonts w:ascii="Aptos" w:hAnsi="Aptos" w:eastAsia="Aptos" w:cs="Aptos"/>
-          <w:noProof w:val="0"/>
-          <w:sz w:val="22"/>
-          <w:szCs w:val="22"/>
-          <w:lang w:val="en-GB"/>
+          <w:rFonts w:ascii="Aptos" w:eastAsia="Aptos" w:hAnsi="Aptos" w:cs="Aptos"/>
         </w:rPr>
-        <w:t>methods(</w:t>
+        <w:t>updated</w:t>
       </w:r>
       <w:r>
         <w:rPr>
-          <w:rFonts w:ascii="Aptos" w:hAnsi="Aptos" w:eastAsia="Aptos" w:cs="Aptos"/>
-          <w:noProof w:val="0"/>
-          <w:sz w:val="22"/>
-          <w:szCs w:val="22"/>
-          <w:lang w:val="en-GB"/>
+          <w:rFonts w:ascii="Aptos" w:eastAsia="Aptos" w:hAnsi="Aptos" w:cs="Aptos"/>
         </w:rPr>
-        <w:t xml:space="preserve">insert, </w:t>
+        <w:t xml:space="preserve"> hash table class – constructor &amp; populat</w:t>
       </w:r>
       <w:r>
         <w:rPr>
-          <w:rFonts w:ascii="Aptos" w:hAnsi="Aptos" w:eastAsia="Aptos" w:cs="Aptos"/>
-          <w:noProof w:val="0"/>
-          <w:sz w:val="22"/>
-          <w:szCs w:val="22"/>
-          <w:lang w:val="en-GB"/>
+          <w:rFonts w:ascii="Aptos" w:eastAsia="Aptos" w:hAnsi="Aptos" w:cs="Aptos"/>
         </w:rPr>
-        <w:t>delete</w:t>
+        <w:t>ed</w:t>
       </w:r>
       <w:r>
         <w:rPr>
-          <w:rFonts w:ascii="Aptos" w:hAnsi="Aptos" w:eastAsia="Aptos" w:cs="Aptos"/>
-          <w:noProof w:val="0"/>
-          <w:sz w:val="22"/>
-          <w:szCs w:val="22"/>
-          <w:lang w:val="en-GB"/>
+          <w:rFonts w:ascii="Aptos" w:eastAsia="Aptos" w:hAnsi="Aptos" w:cs="Aptos"/>
         </w:rPr>
-        <w:t>, find)</w:t>
+        <w:t xml:space="preserve"> hashing function</w:t>
+      </w:r>
+      <w:r>
+        <w:t>. </w:t>
       </w:r>
     </w:p>
     <w:p>
@@ -630,27 +548,96 @@
         </w:numPr>
       </w:pPr>
       <w:r>
+        <w:t>What will you do today? </w:t>
+      </w:r>
+    </w:p>
+    <w:p>
+      <w:pPr>
+        <w:ind w:left="720"/>
+      </w:pPr>
+      <w:r>
+        <w:t xml:space="preserve">Answer: </w:t>
+      </w:r>
+      <w:r>
+        <w:t xml:space="preserve">implement prime number sized array for resizing hash table, </w:t>
+      </w:r>
+      <w:r>
+        <w:t>create</w:t>
+      </w:r>
+      <w:r>
+        <w:t xml:space="preserve"> </w:t>
+      </w:r>
+      <w:r>
+        <w:rPr>
+          <w:rFonts w:ascii="Aptos" w:eastAsia="Aptos" w:hAnsi="Aptos" w:cs="Aptos"/>
+        </w:rPr>
+        <w:t>methods</w:t>
+      </w:r>
+      <w:r>
+        <w:rPr>
+          <w:rFonts w:ascii="Aptos" w:eastAsia="Aptos" w:hAnsi="Aptos" w:cs="Aptos"/>
+        </w:rPr>
+        <w:t xml:space="preserve"> </w:t>
+      </w:r>
+      <w:r>
+        <w:rPr>
+          <w:rFonts w:ascii="Aptos" w:eastAsia="Aptos" w:hAnsi="Aptos" w:cs="Aptos"/>
+        </w:rPr>
+        <w:t>(insert, delete, find)</w:t>
+      </w:r>
+    </w:p>
+    <w:p>
+      <w:r>
+        <w:t> </w:t>
+      </w:r>
+    </w:p>
+    <w:p>
+      <w:pPr>
+        <w:numPr>
+          <w:ilvl w:val="0"/>
+          <w:numId w:val="12"/>
+        </w:numPr>
+      </w:pPr>
+      <w:r>
         <w:t>What obstacles are impeding your progress? </w:t>
       </w:r>
     </w:p>
     <w:p>
-      <w:r>
-        <w:rPr/>
+      <w:pPr>
+        <w:ind w:firstLine="720"/>
+      </w:pPr>
+      <w:r>
         <w:t xml:space="preserve">Answer: </w:t>
       </w:r>
       <w:r>
         <w:rPr>
-          <w:rFonts w:ascii="Aptos" w:hAnsi="Aptos" w:eastAsia="Aptos" w:cs="Aptos"/>
-          <w:noProof w:val="0"/>
-          <w:color w:val="000000" w:themeColor="text1" w:themeTint="FF" w:themeShade="FF"/>
-          <w:sz w:val="22"/>
-          <w:szCs w:val="22"/>
-          <w:lang w:val="en-GB"/>
+          <w:rFonts w:ascii="Aptos" w:eastAsia="Aptos" w:hAnsi="Aptos" w:cs="Aptos"/>
+          <w:color w:val="000000" w:themeColor="text1"/>
         </w:rPr>
-        <w:t>Rehashing during resize without errors</w:t>
-      </w:r>
-      <w:r>
-        <w:rPr/>
+        <w:t>Resizing the array then r</w:t>
+      </w:r>
+      <w:r>
+        <w:rPr>
+          <w:rFonts w:ascii="Aptos" w:eastAsia="Aptos" w:hAnsi="Aptos" w:cs="Aptos"/>
+          <w:color w:val="000000" w:themeColor="text1"/>
+        </w:rPr>
+        <w:t xml:space="preserve">ehashing </w:t>
+      </w:r>
+      <w:r>
+        <w:rPr>
+          <w:rFonts w:ascii="Aptos" w:eastAsia="Aptos" w:hAnsi="Aptos" w:cs="Aptos"/>
+          <w:color w:val="000000" w:themeColor="text1"/>
+        </w:rPr>
+        <w:t xml:space="preserve">all nodes </w:t>
+      </w:r>
+      <w:r>
+        <w:rPr>
+          <w:rFonts w:ascii="Aptos" w:eastAsia="Aptos" w:hAnsi="Aptos" w:cs="Aptos"/>
+          <w:color w:val="000000" w:themeColor="text1"/>
+        </w:rPr>
+        <w:t>without errors</w:t>
+      </w:r>
+      <w:r>
         <w:t>. </w:t>
       </w:r>
     </w:p>
@@ -661,6 +648,7 @@
     </w:p>
     <w:p>
       <w:r>
+        <w:lastRenderedPageBreak/>
         <w:t> </w:t>
       </w:r>
     </w:p>
@@ -686,62 +674,11 @@
       <w:pPr>
         <w:numPr>
           <w:ilvl w:val="0"/>
-          <w:numId w:val="12"/>
+          <w:numId w:val="13"/>
         </w:numPr>
       </w:pPr>
       <w:r>
         <w:t>What did you accomplish yesterday? </w:t>
-      </w:r>
-    </w:p>
-    <w:p>
-      <w:r>
-        <w:t>Answer:  </w:t>
-      </w:r>
-    </w:p>
-    <w:p>
-      <w:pPr>
-        <w:pStyle w:val="ListParagraph"/>
-        <w:numPr>
-          <w:ilvl w:val="0"/>
-          <w:numId w:val="23"/>
-        </w:numPr>
-      </w:pPr>
-      <w:r>
-        <w:t>Refactor code</w:t>
-      </w:r>
-    </w:p>
-    <w:p>
-      <w:pPr>
-        <w:pStyle w:val="ListParagraph"/>
-        <w:numPr>
-          <w:ilvl w:val="0"/>
-          <w:numId w:val="23"/>
-        </w:numPr>
-      </w:pPr>
-      <w:r>
-        <w:t>Remove redundant test</w:t>
-      </w:r>
-      <w:r>
-        <w:t> </w:t>
-      </w:r>
-      <w:r>
-        <w:t> </w:t>
-      </w:r>
-    </w:p>
-    <w:p>
-      <w:r>
-        <w:t> </w:t>
-      </w:r>
-    </w:p>
-    <w:p>
-      <w:pPr>
-        <w:numPr>
-          <w:ilvl w:val="0"/>
-          <w:numId w:val="15"/>
-        </w:numPr>
-      </w:pPr>
-      <w:r>
-        <w:t>What will you do today? </w:t>
       </w:r>
     </w:p>
     <w:p>
@@ -758,7 +695,7 @@
         </w:numPr>
       </w:pPr>
       <w:r>
-        <w:t>Add rental id generation</w:t>
+        <w:t>Refactor code</w:t>
       </w:r>
     </w:p>
     <w:p>
@@ -770,31 +707,13 @@
         </w:numPr>
       </w:pPr>
       <w:r>
-        <w:t>Add rental date generation</w:t>
-      </w:r>
-    </w:p>
-    <w:p>
-      <w:pPr>
-        <w:pStyle w:val="ListParagraph"/>
-        <w:numPr>
-          <w:ilvl w:val="0"/>
-          <w:numId w:val="24"/>
-        </w:numPr>
-      </w:pPr>
-      <w:r>
-        <w:t>Fix bugs</w:t>
-      </w:r>
-    </w:p>
-    <w:p>
-      <w:pPr>
-        <w:pStyle w:val="ListParagraph"/>
-        <w:numPr>
-          <w:ilvl w:val="0"/>
-          <w:numId w:val="24"/>
-        </w:numPr>
-      </w:pPr>
-      <w:r>
-        <w:t>Refactor code</w:t>
+        <w:t>Remove redundant test</w:t>
+      </w:r>
+      <w:r>
+        <w:t> </w:t>
+      </w:r>
+      <w:r>
+        <w:t> </w:t>
       </w:r>
     </w:p>
     <w:p>
@@ -810,45 +729,65 @@
         </w:numPr>
       </w:pPr>
       <w:r>
-        <w:t>What obstacles are impeding your progress? </w:t>
-      </w:r>
-    </w:p>
-    <w:p>
-      <w:r>
-        <w:t>Answer: Implementation of data structure </w:t>
+        <w:t>What will you do today? </w:t>
+      </w:r>
+    </w:p>
+    <w:p>
+      <w:r>
+        <w:t>Answer:  </w:t>
+      </w:r>
+    </w:p>
+    <w:p>
+      <w:pPr>
+        <w:pStyle w:val="ListParagraph"/>
+        <w:numPr>
+          <w:ilvl w:val="0"/>
+          <w:numId w:val="25"/>
+        </w:numPr>
+      </w:pPr>
+      <w:r>
+        <w:t>Add rental id generation</w:t>
+      </w:r>
+    </w:p>
+    <w:p>
+      <w:pPr>
+        <w:pStyle w:val="ListParagraph"/>
+        <w:numPr>
+          <w:ilvl w:val="0"/>
+          <w:numId w:val="25"/>
+        </w:numPr>
+      </w:pPr>
+      <w:r>
+        <w:t>Add rental date generation</w:t>
+      </w:r>
+    </w:p>
+    <w:p>
+      <w:pPr>
+        <w:pStyle w:val="ListParagraph"/>
+        <w:numPr>
+          <w:ilvl w:val="0"/>
+          <w:numId w:val="25"/>
+        </w:numPr>
+      </w:pPr>
+      <w:r>
+        <w:t>Fix bugs</w:t>
+      </w:r>
+    </w:p>
+    <w:p>
+      <w:pPr>
+        <w:pStyle w:val="ListParagraph"/>
+        <w:numPr>
+          <w:ilvl w:val="0"/>
+          <w:numId w:val="25"/>
+        </w:numPr>
+      </w:pPr>
+      <w:r>
+        <w:t>Refactor code</w:t>
       </w:r>
     </w:p>
     <w:p>
       <w:r>
         <w:t> </w:t>
-      </w:r>
-    </w:p>
-    <w:p>
-      <w:r>
-        <w:t> </w:t>
-      </w:r>
-    </w:p>
-    <w:p>
-      <w:r>
-        <w:t> </w:t>
-      </w:r>
-    </w:p>
-    <w:p>
-      <w:r>
-        <w:rPr>
-          <w:b w:val="1"/>
-          <w:bCs w:val="1"/>
-          <w:u w:val="single"/>
-        </w:rPr>
-        <w:t>Team Member (4): Name: </w:t>
-      </w:r>
-      <w:r>
-        <w:rPr/>
-        <w:t> </w:t>
-      </w:r>
-      <w:r>
-        <w:rPr/>
-        <w:t xml:space="preserve"> Samuel Kingsley</w:t>
       </w:r>
     </w:p>
     <w:p>
@@ -859,17 +798,12 @@
         </w:numPr>
       </w:pPr>
       <w:r>
-        <w:t>What did you accomplish yesterday? </w:t>
-      </w:r>
-    </w:p>
-    <w:p>
-      <w:r>
-        <w:rPr/>
-        <w:t>Answer: </w:t>
-      </w:r>
-      <w:r>
-        <w:rPr/>
-        <w:t xml:space="preserve"> Refactor code</w:t>
+        <w:t>What obstacles are impeding your progress? </w:t>
+      </w:r>
+    </w:p>
+    <w:p>
+      <w:r>
+        <w:t>Answer: Implementation of data structure </w:t>
       </w:r>
     </w:p>
     <w:p>
@@ -880,6 +814,22 @@
     <w:p>
       <w:r>
         <w:t> </w:t>
+      </w:r>
+    </w:p>
+    <w:p>
+      <w:r>
+        <w:rPr>
+          <w:b/>
+          <w:bCs/>
+          <w:u w:val="single"/>
+        </w:rPr>
+        <w:t>Team Member (4): Name: </w:t>
+      </w:r>
+      <w:r>
+        <w:t> </w:t>
+      </w:r>
+      <w:r>
+        <w:t xml:space="preserve"> Samuel Kingsley</w:t>
       </w:r>
     </w:p>
     <w:p>
@@ -890,22 +840,15 @@
         </w:numPr>
       </w:pPr>
       <w:r>
-        <w:t>What will you do today? </w:t>
-      </w:r>
-    </w:p>
-    <w:p>
-      <w:r>
-        <w:rPr/>
+        <w:t>What did you accomplish yesterday? </w:t>
+      </w:r>
+    </w:p>
+    <w:p>
+      <w:r>
         <w:t>Answer: </w:t>
       </w:r>
       <w:r>
-        <w:rPr/>
-        <w:t>fix bugs</w:t>
-      </w:r>
-    </w:p>
-    <w:p>
-      <w:r>
-        <w:t> </w:t>
+        <w:t xml:space="preserve"> Refactor code</w:t>
       </w:r>
     </w:p>
     <w:p>
@@ -921,45 +864,20 @@
         </w:numPr>
       </w:pPr>
       <w:r>
-        <w:t>What obstacles are impeding your progress? </w:t>
+        <w:t>What will you do today? </w:t>
       </w:r>
     </w:p>
     <w:p>
       <w:r>
         <w:t>Answer: </w:t>
       </w:r>
+      <w:r>
+        <w:t>fix bugs</w:t>
+      </w:r>
     </w:p>
     <w:p>
       <w:r>
         <w:t> </w:t>
-      </w:r>
-    </w:p>
-    <w:p>
-      <w:r>
-        <w:t> </w:t>
-      </w:r>
-    </w:p>
-    <w:p>
-      <w:r>
-        <w:t> </w:t>
-      </w:r>
-    </w:p>
-    <w:p>
-      <w:r>
-        <w:rPr>
-          <w:b w:val="1"/>
-          <w:bCs w:val="1"/>
-          <w:u w:val="single"/>
-        </w:rPr>
-        <w:t>Team Member (5): Name: </w:t>
-      </w:r>
-      <w:r>
-        <w:rPr/>
-        <w:t> </w:t>
-      </w:r>
-      <w:r>
-        <w:rPr/>
-        <w:t xml:space="preserve">Iwuagwu Nkem </w:t>
       </w:r>
     </w:p>
     <w:p>
@@ -970,37 +888,38 @@
         </w:numPr>
       </w:pPr>
       <w:r>
-        <w:t>What did you accomplish yesterday? </w:t>
-      </w:r>
-    </w:p>
-    <w:p>
-      <w:pPr>
-        <w:spacing w:before="0" w:beforeAutospacing="off" w:after="240" w:afterAutospacing="off"/>
-      </w:pPr>
-      <w:r>
-        <w:rPr/>
+        <w:t>What obstacles are impeding your progress? </w:t>
+      </w:r>
+    </w:p>
+    <w:p>
+      <w:r>
         <w:t>Answer: </w:t>
       </w:r>
+    </w:p>
+    <w:p>
+      <w:r>
+        <w:t> </w:t>
+      </w:r>
+    </w:p>
+    <w:p>
+      <w:r>
+        <w:t> </w:t>
+      </w:r>
+    </w:p>
+    <w:p>
       <w:r>
         <w:rPr>
-          <w:rFonts w:ascii="Aptos" w:hAnsi="Aptos" w:eastAsia="Aptos" w:cs="Aptos"/>
-          <w:noProof w:val="0"/>
-          <w:sz w:val="22"/>
-          <w:szCs w:val="22"/>
-          <w:lang w:val="en-GB"/>
+          <w:b/>
+          <w:bCs/>
+          <w:u w:val="single"/>
         </w:rPr>
-        <w:t xml:space="preserve"> Received supervisor feedback: good implementation but references need tightening.</w:t>
-      </w:r>
-    </w:p>
-    <w:p/>
-    <w:p>
+        <w:t>Team Member (5): Name: </w:t>
+      </w:r>
       <w:r>
         <w:t> </w:t>
       </w:r>
-    </w:p>
-    <w:p>
-      <w:r>
-        <w:t> </w:t>
+      <w:r>
+        <w:t xml:space="preserve">Iwuagwu Nkem </w:t>
       </w:r>
     </w:p>
     <w:p>
@@ -1011,32 +930,22 @@
         </w:numPr>
       </w:pPr>
       <w:r>
-        <w:t>What will you do today? </w:t>
-      </w:r>
-    </w:p>
-    <w:p>
-      <w:pPr>
-        <w:spacing w:before="0" w:beforeAutospacing="off" w:after="240" w:afterAutospacing="off"/>
-      </w:pPr>
-      <w:r>
-        <w:rPr/>
+        <w:t>What did you accomplish yesterday? </w:t>
+      </w:r>
+    </w:p>
+    <w:p>
+      <w:pPr>
+        <w:spacing w:after="240"/>
+      </w:pPr>
+      <w:r>
+        <w:lastRenderedPageBreak/>
         <w:t>Answer: </w:t>
       </w:r>
       <w:r>
         <w:rPr>
-          <w:rFonts w:ascii="Aptos" w:hAnsi="Aptos" w:eastAsia="Aptos" w:cs="Aptos"/>
-          <w:noProof w:val="0"/>
-          <w:sz w:val="22"/>
-          <w:szCs w:val="22"/>
-          <w:lang w:val="en-GB"/>
+          <w:rFonts w:ascii="Aptos" w:eastAsia="Aptos" w:hAnsi="Aptos" w:cs="Aptos"/>
         </w:rPr>
-        <w:t xml:space="preserve"> Revising academic reference structure to match citation guidelines using McMillan’s work.</w:t>
-      </w:r>
-    </w:p>
-    <w:p/>
-    <w:p>
-      <w:r>
-        <w:t> </w:t>
+        <w:t xml:space="preserve"> Received supervisor feedback: good implementation but references need tightening.</w:t>
       </w:r>
     </w:p>
     <w:p>
@@ -1052,29 +961,48 @@
         </w:numPr>
       </w:pPr>
       <w:r>
+        <w:t>What will you do today? </w:t>
+      </w:r>
+    </w:p>
+    <w:p>
+      <w:pPr>
+        <w:spacing w:after="240"/>
+      </w:pPr>
+      <w:r>
+        <w:t>Answer: </w:t>
+      </w:r>
+      <w:r>
+        <w:rPr>
+          <w:rFonts w:ascii="Aptos" w:eastAsia="Aptos" w:hAnsi="Aptos" w:cs="Aptos"/>
+        </w:rPr>
+        <w:t xml:space="preserve"> Revising academic reference structure to match citation guidelines using McMillan’s work.</w:t>
+      </w:r>
+    </w:p>
+    <w:p>
+      <w:pPr>
+        <w:numPr>
+          <w:ilvl w:val="0"/>
+          <w:numId w:val="23"/>
+        </w:numPr>
+      </w:pPr>
+      <w:r>
         <w:t>What obstacles are impeding your progress? </w:t>
       </w:r>
     </w:p>
     <w:p>
       <w:pPr>
-        <w:spacing w:before="0" w:beforeAutospacing="off" w:after="240" w:afterAutospacing="off"/>
-      </w:pPr>
-      <w:r>
-        <w:rPr/>
+        <w:spacing w:after="240"/>
+      </w:pPr>
+      <w:r>
         <w:t>Answer: </w:t>
       </w:r>
       <w:r>
         <w:rPr>
-          <w:rFonts w:ascii="Aptos" w:hAnsi="Aptos" w:eastAsia="Aptos" w:cs="Aptos"/>
-          <w:noProof w:val="0"/>
-          <w:sz w:val="22"/>
-          <w:szCs w:val="22"/>
-          <w:lang w:val="en-GB"/>
+          <w:rFonts w:ascii="Aptos" w:eastAsia="Aptos" w:hAnsi="Aptos" w:cs="Aptos"/>
         </w:rPr>
         <w:t xml:space="preserve"> Balancing code refactoring with documentation deadlines.</w:t>
       </w:r>
     </w:p>
-    <w:p/>
     <w:p>
       <w:r>
         <w:t> </w:t>
@@ -1111,7 +1039,7 @@
     </w:p>
     <w:p/>
     <w:sectPr>
-      <w:pgSz w:w="11906" w:h="16838" w:orient="portrait"/>
+      <w:pgSz w:w="11906" w:h="16838"/>
       <w:pgMar w:top="1440" w:right="1440" w:bottom="1440" w:left="1440" w:header="708" w:footer="708" w:gutter="0"/>
       <w:cols w:space="708"/>
       <w:docGrid w:linePitch="360"/>
@@ -1122,118 +1050,6 @@
 
 <file path=word/numbering.xml><?xml version="1.0" encoding="utf-8"?>
 <w:numbering xmlns:wpc="http://schemas.microsoft.com/office/word/2010/wordprocessingCanvas" xmlns:cx="http://schemas.microsoft.com/office/drawing/2014/chartex" xmlns:cx1="http://schemas.microsoft.com/office/drawing/2015/9/8/chartex" xmlns:cx2="http://schemas.microsoft.com/office/drawing/2015/10/21/chartex" xmlns:cx3="http://schemas.microsoft.com/office/drawing/2016/5/9/chartex" xmlns:cx4="http://schemas.microsoft.com/office/drawing/2016/5/10/chartex" xmlns:cx5="http://schemas.microsoft.com/office/drawing/2016/5/11/chartex" xmlns:cx6="http://schemas.microsoft.com/office/drawing/2016/5/12/chartex" xmlns:cx7="http://schemas.microsoft.com/office/drawing/2016/5/13/chartex" xmlns:cx8="http://schemas.microsoft.com/office/drawing/2016/5/14/chartex" xmlns:mc="http://schemas.openxmlformats.org/markup-compatibility/2006" xmlns:aink="http://schemas.microsoft.com/office/drawing/2016/ink" xmlns:am3d="http://schemas.microsoft.com/office/drawing/2017/model3d" xmlns:o="urn:schemas-microsoft-com:office:office" xmlns:oel="http://schemas.microsoft.com/office/2019/extlst" xmlns:r="http://schemas.openxmlformats.org/officeDocument/2006/relationships" xmlns:m="http://schemas.openxmlformats.org/officeDocument/2006/math" xmlns:v="urn:schemas-microsoft-com:vml" xmlns:wp14="http://schemas.microsoft.com/office/word/2010/wordprocessingDrawing" xmlns:wp="http://schemas.openxmlformats.org/drawingml/2006/wordprocessingDrawing" xmlns:w10="urn:schemas-microsoft-com:office:word" xmlns:w="http://schemas.openxmlformats.org/wordprocessingml/2006/main" xmlns:w14="http://schemas.microsoft.com/office/word/2010/wordml" xmlns:w15="http://schemas.microsoft.com/office/word/2012/wordml" xmlns:w16cex="http://schemas.microsoft.com/office/word/2018/wordml/cex" xmlns:w16cid="http://schemas.microsoft.com/office/word/2016/wordml/cid" xmlns:w16="http://schemas.microsoft.com/office/word/2018/wordml" xmlns:w16du="http://schemas.microsoft.com/office/word/2023/wordml/word16du" xmlns:w16sdtdh="http://schemas.microsoft.com/office/word/2020/wordml/sdtdatahash" xmlns:w16sdtfl="http://schemas.microsoft.com/office/word/2024/wordml/sdtformatlock" xmlns:w16se="http://schemas.microsoft.com/office/word/2015/wordml/symex" xmlns:wpg="http://schemas.microsoft.com/office/word/2010/wordprocessingGroup" xmlns:wpi="http://schemas.microsoft.com/office/word/2010/wordprocessingInk" xmlns:wne="http://schemas.microsoft.com/office/word/2006/wordml" xmlns:wps="http://schemas.microsoft.com/office/word/2010/wordprocessingShape" mc:Ignorable="w14 w15 w16se w16cid w16 w16cex w16sdtdh w16sdtfl w16du wp14">
-  <w:abstractNum xmlns:w="http://schemas.openxmlformats.org/wordprocessingml/2006/main" w:abstractNumId="24">
-    <w:nsid w:val="4f794ae7"/>
-    <w:multiLevelType xmlns:w="http://schemas.openxmlformats.org/wordprocessingml/2006/main" w:val="hybridMultilevel"/>
-    <w:lvl xmlns:w="http://schemas.openxmlformats.org/wordprocessingml/2006/main" w:ilvl="0">
-      <w:start w:val="1"/>
-      <w:numFmt w:val="bullet"/>
-      <w:lvlText w:val=""/>
-      <w:lvlJc w:val="left"/>
-      <w:pPr>
-        <w:ind w:left="720" w:hanging="360"/>
-      </w:pPr>
-      <w:rPr>
-        <w:rFonts w:hint="default" w:ascii="Symbol" w:hAnsi="Symbol"/>
-      </w:rPr>
-    </w:lvl>
-    <w:lvl xmlns:w="http://schemas.openxmlformats.org/wordprocessingml/2006/main" w:ilvl="1">
-      <w:start w:val="1"/>
-      <w:numFmt w:val="bullet"/>
-      <w:lvlText w:val="o"/>
-      <w:lvlJc w:val="left"/>
-      <w:pPr>
-        <w:ind w:left="1440" w:hanging="360"/>
-      </w:pPr>
-      <w:rPr>
-        <w:rFonts w:hint="default" w:ascii="Courier New" w:hAnsi="Courier New"/>
-      </w:rPr>
-    </w:lvl>
-    <w:lvl xmlns:w="http://schemas.openxmlformats.org/wordprocessingml/2006/main" w:ilvl="2">
-      <w:start w:val="1"/>
-      <w:numFmt w:val="bullet"/>
-      <w:lvlText w:val=""/>
-      <w:lvlJc w:val="left"/>
-      <w:pPr>
-        <w:ind w:left="2160" w:hanging="360"/>
-      </w:pPr>
-      <w:rPr>
-        <w:rFonts w:hint="default" w:ascii="Wingdings" w:hAnsi="Wingdings"/>
-      </w:rPr>
-    </w:lvl>
-    <w:lvl xmlns:w="http://schemas.openxmlformats.org/wordprocessingml/2006/main" w:ilvl="3">
-      <w:start w:val="1"/>
-      <w:numFmt w:val="bullet"/>
-      <w:lvlText w:val=""/>
-      <w:lvlJc w:val="left"/>
-      <w:pPr>
-        <w:ind w:left="2880" w:hanging="360"/>
-      </w:pPr>
-      <w:rPr>
-        <w:rFonts w:hint="default" w:ascii="Symbol" w:hAnsi="Symbol"/>
-      </w:rPr>
-    </w:lvl>
-    <w:lvl xmlns:w="http://schemas.openxmlformats.org/wordprocessingml/2006/main" w:ilvl="4">
-      <w:start w:val="1"/>
-      <w:numFmt w:val="bullet"/>
-      <w:lvlText w:val="o"/>
-      <w:lvlJc w:val="left"/>
-      <w:pPr>
-        <w:ind w:left="3600" w:hanging="360"/>
-      </w:pPr>
-      <w:rPr>
-        <w:rFonts w:hint="default" w:ascii="Courier New" w:hAnsi="Courier New"/>
-      </w:rPr>
-    </w:lvl>
-    <w:lvl xmlns:w="http://schemas.openxmlformats.org/wordprocessingml/2006/main" w:ilvl="5">
-      <w:start w:val="1"/>
-      <w:numFmt w:val="bullet"/>
-      <w:lvlText w:val=""/>
-      <w:lvlJc w:val="left"/>
-      <w:pPr>
-        <w:ind w:left="4320" w:hanging="360"/>
-      </w:pPr>
-      <w:rPr>
-        <w:rFonts w:hint="default" w:ascii="Wingdings" w:hAnsi="Wingdings"/>
-      </w:rPr>
-    </w:lvl>
-    <w:lvl xmlns:w="http://schemas.openxmlformats.org/wordprocessingml/2006/main" w:ilvl="6">
-      <w:start w:val="1"/>
-      <w:numFmt w:val="bullet"/>
-      <w:lvlText w:val=""/>
-      <w:lvlJc w:val="left"/>
-      <w:pPr>
-        <w:ind w:left="5040" w:hanging="360"/>
-      </w:pPr>
-      <w:rPr>
-        <w:rFonts w:hint="default" w:ascii="Symbol" w:hAnsi="Symbol"/>
-      </w:rPr>
-    </w:lvl>
-    <w:lvl xmlns:w="http://schemas.openxmlformats.org/wordprocessingml/2006/main" w:ilvl="7">
-      <w:start w:val="1"/>
-      <w:numFmt w:val="bullet"/>
-      <w:lvlText w:val="o"/>
-      <w:lvlJc w:val="left"/>
-      <w:pPr>
-        <w:ind w:left="5760" w:hanging="360"/>
-      </w:pPr>
-      <w:rPr>
-        <w:rFonts w:hint="default" w:ascii="Courier New" w:hAnsi="Courier New"/>
-      </w:rPr>
-    </w:lvl>
-    <w:lvl xmlns:w="http://schemas.openxmlformats.org/wordprocessingml/2006/main" w:ilvl="8">
-      <w:start w:val="1"/>
-      <w:numFmt w:val="bullet"/>
-      <w:lvlText w:val=""/>
-      <w:lvlJc w:val="left"/>
-      <w:pPr>
-        <w:ind w:left="6480" w:hanging="360"/>
-      </w:pPr>
-      <w:rPr>
-        <w:rFonts w:hint="default" w:ascii="Wingdings" w:hAnsi="Wingdings"/>
-      </w:rPr>
-    </w:lvl>
-  </w:abstractNum>
   <w:abstractNum w:abstractNumId="0" w15:restartNumberingAfterBreak="0">
     <w:nsid w:val="01F95DB2"/>
     <w:multiLevelType w:val="multilevel"/>
@@ -1363,7 +1179,7 @@
         <w:ind w:left="720" w:hanging="360"/>
       </w:pPr>
       <w:rPr>
-        <w:rFonts w:hint="default" w:ascii="Symbol" w:hAnsi="Symbol"/>
+        <w:rFonts w:ascii="Symbol" w:hAnsi="Symbol" w:hint="default"/>
         <w:sz w:val="20"/>
       </w:rPr>
     </w:lvl>
@@ -1379,7 +1195,7 @@
         <w:ind w:left="1440" w:hanging="360"/>
       </w:pPr>
       <w:rPr>
-        <w:rFonts w:hint="default" w:ascii="Symbol" w:hAnsi="Symbol"/>
+        <w:rFonts w:ascii="Symbol" w:hAnsi="Symbol" w:hint="default"/>
         <w:sz w:val="20"/>
       </w:rPr>
     </w:lvl>
@@ -1395,7 +1211,7 @@
         <w:ind w:left="2160" w:hanging="360"/>
       </w:pPr>
       <w:rPr>
-        <w:rFonts w:hint="default" w:ascii="Symbol" w:hAnsi="Symbol"/>
+        <w:rFonts w:ascii="Symbol" w:hAnsi="Symbol" w:hint="default"/>
         <w:sz w:val="20"/>
       </w:rPr>
     </w:lvl>
@@ -1411,7 +1227,7 @@
         <w:ind w:left="2880" w:hanging="360"/>
       </w:pPr>
       <w:rPr>
-        <w:rFonts w:hint="default" w:ascii="Symbol" w:hAnsi="Symbol"/>
+        <w:rFonts w:ascii="Symbol" w:hAnsi="Symbol" w:hint="default"/>
         <w:sz w:val="20"/>
       </w:rPr>
     </w:lvl>
@@ -1427,7 +1243,7 @@
         <w:ind w:left="3600" w:hanging="360"/>
       </w:pPr>
       <w:rPr>
-        <w:rFonts w:hint="default" w:ascii="Symbol" w:hAnsi="Symbol"/>
+        <w:rFonts w:ascii="Symbol" w:hAnsi="Symbol" w:hint="default"/>
         <w:sz w:val="20"/>
       </w:rPr>
     </w:lvl>
@@ -1443,7 +1259,7 @@
         <w:ind w:left="4320" w:hanging="360"/>
       </w:pPr>
       <w:rPr>
-        <w:rFonts w:hint="default" w:ascii="Symbol" w:hAnsi="Symbol"/>
+        <w:rFonts w:ascii="Symbol" w:hAnsi="Symbol" w:hint="default"/>
         <w:sz w:val="20"/>
       </w:rPr>
     </w:lvl>
@@ -1459,7 +1275,7 @@
         <w:ind w:left="5040" w:hanging="360"/>
       </w:pPr>
       <w:rPr>
-        <w:rFonts w:hint="default" w:ascii="Symbol" w:hAnsi="Symbol"/>
+        <w:rFonts w:ascii="Symbol" w:hAnsi="Symbol" w:hint="default"/>
         <w:sz w:val="20"/>
       </w:rPr>
     </w:lvl>
@@ -1475,7 +1291,7 @@
         <w:ind w:left="5760" w:hanging="360"/>
       </w:pPr>
       <w:rPr>
-        <w:rFonts w:hint="default" w:ascii="Symbol" w:hAnsi="Symbol"/>
+        <w:rFonts w:ascii="Symbol" w:hAnsi="Symbol" w:hint="default"/>
         <w:sz w:val="20"/>
       </w:rPr>
     </w:lvl>
@@ -1491,7 +1307,7 @@
         <w:ind w:left="6480" w:hanging="360"/>
       </w:pPr>
       <w:rPr>
-        <w:rFonts w:hint="default" w:ascii="Symbol" w:hAnsi="Symbol"/>
+        <w:rFonts w:ascii="Symbol" w:hAnsi="Symbol" w:hint="default"/>
         <w:sz w:val="20"/>
       </w:rPr>
     </w:lvl>
@@ -1512,7 +1328,7 @@
         <w:ind w:left="720" w:hanging="360"/>
       </w:pPr>
     </w:lvl>
-    <w:lvl w:ilvl="1" w:tentative="1">
+    <w:lvl w:ilvl="1">
       <w:start w:val="1"/>
       <w:numFmt w:val="decimal"/>
       <w:lvlText w:val="%2."/>
@@ -1851,7 +1667,7 @@
         <w:ind w:left="720" w:hanging="360"/>
       </w:pPr>
       <w:rPr>
-        <w:rFonts w:hint="default" w:ascii="Symbol" w:hAnsi="Symbol"/>
+        <w:rFonts w:ascii="Symbol" w:hAnsi="Symbol" w:hint="default"/>
         <w:sz w:val="20"/>
       </w:rPr>
     </w:lvl>
@@ -1867,7 +1683,7 @@
         <w:ind w:left="1440" w:hanging="360"/>
       </w:pPr>
       <w:rPr>
-        <w:rFonts w:hint="default" w:ascii="Symbol" w:hAnsi="Symbol"/>
+        <w:rFonts w:ascii="Symbol" w:hAnsi="Symbol" w:hint="default"/>
         <w:sz w:val="20"/>
       </w:rPr>
     </w:lvl>
@@ -1883,7 +1699,7 @@
         <w:ind w:left="2160" w:hanging="360"/>
       </w:pPr>
       <w:rPr>
-        <w:rFonts w:hint="default" w:ascii="Symbol" w:hAnsi="Symbol"/>
+        <w:rFonts w:ascii="Symbol" w:hAnsi="Symbol" w:hint="default"/>
         <w:sz w:val="20"/>
       </w:rPr>
     </w:lvl>
@@ -1899,7 +1715,7 @@
         <w:ind w:left="2880" w:hanging="360"/>
       </w:pPr>
       <w:rPr>
-        <w:rFonts w:hint="default" w:ascii="Symbol" w:hAnsi="Symbol"/>
+        <w:rFonts w:ascii="Symbol" w:hAnsi="Symbol" w:hint="default"/>
         <w:sz w:val="20"/>
       </w:rPr>
     </w:lvl>
@@ -1915,7 +1731,7 @@
         <w:ind w:left="3600" w:hanging="360"/>
       </w:pPr>
       <w:rPr>
-        <w:rFonts w:hint="default" w:ascii="Symbol" w:hAnsi="Symbol"/>
+        <w:rFonts w:ascii="Symbol" w:hAnsi="Symbol" w:hint="default"/>
         <w:sz w:val="20"/>
       </w:rPr>
     </w:lvl>
@@ -1931,7 +1747,7 @@
         <w:ind w:left="4320" w:hanging="360"/>
       </w:pPr>
       <w:rPr>
-        <w:rFonts w:hint="default" w:ascii="Symbol" w:hAnsi="Symbol"/>
+        <w:rFonts w:ascii="Symbol" w:hAnsi="Symbol" w:hint="default"/>
         <w:sz w:val="20"/>
       </w:rPr>
     </w:lvl>
@@ -1947,7 +1763,7 @@
         <w:ind w:left="5040" w:hanging="360"/>
       </w:pPr>
       <w:rPr>
-        <w:rFonts w:hint="default" w:ascii="Symbol" w:hAnsi="Symbol"/>
+        <w:rFonts w:ascii="Symbol" w:hAnsi="Symbol" w:hint="default"/>
         <w:sz w:val="20"/>
       </w:rPr>
     </w:lvl>
@@ -1963,7 +1779,7 @@
         <w:ind w:left="5760" w:hanging="360"/>
       </w:pPr>
       <w:rPr>
-        <w:rFonts w:hint="default" w:ascii="Symbol" w:hAnsi="Symbol"/>
+        <w:rFonts w:ascii="Symbol" w:hAnsi="Symbol" w:hint="default"/>
         <w:sz w:val="20"/>
       </w:rPr>
     </w:lvl>
@@ -1979,7 +1795,7 @@
         <w:ind w:left="6480" w:hanging="360"/>
       </w:pPr>
       <w:rPr>
-        <w:rFonts w:hint="default" w:ascii="Symbol" w:hAnsi="Symbol"/>
+        <w:rFonts w:ascii="Symbol" w:hAnsi="Symbol" w:hint="default"/>
         <w:sz w:val="20"/>
       </w:rPr>
     </w:lvl>
@@ -2452,7 +2268,7 @@
         <w:ind w:left="720" w:hanging="360"/>
       </w:pPr>
       <w:rPr>
-        <w:rFonts w:hint="default" w:ascii="Symbol" w:hAnsi="Symbol"/>
+        <w:rFonts w:ascii="Symbol" w:hAnsi="Symbol" w:hint="default"/>
         <w:sz w:val="20"/>
       </w:rPr>
     </w:lvl>
@@ -2468,7 +2284,7 @@
         <w:ind w:left="1440" w:hanging="360"/>
       </w:pPr>
       <w:rPr>
-        <w:rFonts w:hint="default" w:ascii="Symbol" w:hAnsi="Symbol"/>
+        <w:rFonts w:ascii="Symbol" w:hAnsi="Symbol" w:hint="default"/>
         <w:sz w:val="20"/>
       </w:rPr>
     </w:lvl>
@@ -2484,7 +2300,7 @@
         <w:ind w:left="2160" w:hanging="360"/>
       </w:pPr>
       <w:rPr>
-        <w:rFonts w:hint="default" w:ascii="Symbol" w:hAnsi="Symbol"/>
+        <w:rFonts w:ascii="Symbol" w:hAnsi="Symbol" w:hint="default"/>
         <w:sz w:val="20"/>
       </w:rPr>
     </w:lvl>
@@ -2500,7 +2316,7 @@
         <w:ind w:left="2880" w:hanging="360"/>
       </w:pPr>
       <w:rPr>
-        <w:rFonts w:hint="default" w:ascii="Symbol" w:hAnsi="Symbol"/>
+        <w:rFonts w:ascii="Symbol" w:hAnsi="Symbol" w:hint="default"/>
         <w:sz w:val="20"/>
       </w:rPr>
     </w:lvl>
@@ -2516,7 +2332,7 @@
         <w:ind w:left="3600" w:hanging="360"/>
       </w:pPr>
       <w:rPr>
-        <w:rFonts w:hint="default" w:ascii="Symbol" w:hAnsi="Symbol"/>
+        <w:rFonts w:ascii="Symbol" w:hAnsi="Symbol" w:hint="default"/>
         <w:sz w:val="20"/>
       </w:rPr>
     </w:lvl>
@@ -2532,7 +2348,7 @@
         <w:ind w:left="4320" w:hanging="360"/>
       </w:pPr>
       <w:rPr>
-        <w:rFonts w:hint="default" w:ascii="Symbol" w:hAnsi="Symbol"/>
+        <w:rFonts w:ascii="Symbol" w:hAnsi="Symbol" w:hint="default"/>
         <w:sz w:val="20"/>
       </w:rPr>
     </w:lvl>
@@ -2548,7 +2364,7 @@
         <w:ind w:left="5040" w:hanging="360"/>
       </w:pPr>
       <w:rPr>
-        <w:rFonts w:hint="default" w:ascii="Symbol" w:hAnsi="Symbol"/>
+        <w:rFonts w:ascii="Symbol" w:hAnsi="Symbol" w:hint="default"/>
         <w:sz w:val="20"/>
       </w:rPr>
     </w:lvl>
@@ -2564,7 +2380,7 @@
         <w:ind w:left="5760" w:hanging="360"/>
       </w:pPr>
       <w:rPr>
-        <w:rFonts w:hint="default" w:ascii="Symbol" w:hAnsi="Symbol"/>
+        <w:rFonts w:ascii="Symbol" w:hAnsi="Symbol" w:hint="default"/>
         <w:sz w:val="20"/>
       </w:rPr>
     </w:lvl>
@@ -2580,7 +2396,7 @@
         <w:ind w:left="6480" w:hanging="360"/>
       </w:pPr>
       <w:rPr>
-        <w:rFonts w:hint="default" w:ascii="Symbol" w:hAnsi="Symbol"/>
+        <w:rFonts w:ascii="Symbol" w:hAnsi="Symbol" w:hint="default"/>
         <w:sz w:val="20"/>
       </w:rPr>
     </w:lvl>
@@ -2714,7 +2530,7 @@
         <w:ind w:left="720" w:hanging="360"/>
       </w:pPr>
       <w:rPr>
-        <w:rFonts w:hint="default" w:ascii="Symbol" w:hAnsi="Symbol"/>
+        <w:rFonts w:ascii="Symbol" w:hAnsi="Symbol" w:hint="default"/>
         <w:sz w:val="20"/>
       </w:rPr>
     </w:lvl>
@@ -2730,7 +2546,7 @@
         <w:ind w:left="1440" w:hanging="360"/>
       </w:pPr>
       <w:rPr>
-        <w:rFonts w:hint="default" w:ascii="Symbol" w:hAnsi="Symbol"/>
+        <w:rFonts w:ascii="Symbol" w:hAnsi="Symbol" w:hint="default"/>
         <w:sz w:val="20"/>
       </w:rPr>
     </w:lvl>
@@ -2746,7 +2562,7 @@
         <w:ind w:left="2160" w:hanging="360"/>
       </w:pPr>
       <w:rPr>
-        <w:rFonts w:hint="default" w:ascii="Symbol" w:hAnsi="Symbol"/>
+        <w:rFonts w:ascii="Symbol" w:hAnsi="Symbol" w:hint="default"/>
         <w:sz w:val="20"/>
       </w:rPr>
     </w:lvl>
@@ -2762,7 +2578,7 @@
         <w:ind w:left="2880" w:hanging="360"/>
       </w:pPr>
       <w:rPr>
-        <w:rFonts w:hint="default" w:ascii="Symbol" w:hAnsi="Symbol"/>
+        <w:rFonts w:ascii="Symbol" w:hAnsi="Symbol" w:hint="default"/>
         <w:sz w:val="20"/>
       </w:rPr>
     </w:lvl>
@@ -2778,7 +2594,7 @@
         <w:ind w:left="3600" w:hanging="360"/>
       </w:pPr>
       <w:rPr>
-        <w:rFonts w:hint="default" w:ascii="Symbol" w:hAnsi="Symbol"/>
+        <w:rFonts w:ascii="Symbol" w:hAnsi="Symbol" w:hint="default"/>
         <w:sz w:val="20"/>
       </w:rPr>
     </w:lvl>
@@ -2794,7 +2610,7 @@
         <w:ind w:left="4320" w:hanging="360"/>
       </w:pPr>
       <w:rPr>
-        <w:rFonts w:hint="default" w:ascii="Symbol" w:hAnsi="Symbol"/>
+        <w:rFonts w:ascii="Symbol" w:hAnsi="Symbol" w:hint="default"/>
         <w:sz w:val="20"/>
       </w:rPr>
     </w:lvl>
@@ -2810,7 +2626,7 @@
         <w:ind w:left="5040" w:hanging="360"/>
       </w:pPr>
       <w:rPr>
-        <w:rFonts w:hint="default" w:ascii="Symbol" w:hAnsi="Symbol"/>
+        <w:rFonts w:ascii="Symbol" w:hAnsi="Symbol" w:hint="default"/>
         <w:sz w:val="20"/>
       </w:rPr>
     </w:lvl>
@@ -2826,7 +2642,7 @@
         <w:ind w:left="5760" w:hanging="360"/>
       </w:pPr>
       <w:rPr>
-        <w:rFonts w:hint="default" w:ascii="Symbol" w:hAnsi="Symbol"/>
+        <w:rFonts w:ascii="Symbol" w:hAnsi="Symbol" w:hint="default"/>
         <w:sz w:val="20"/>
       </w:rPr>
     </w:lvl>
@@ -2842,7 +2658,7 @@
         <w:ind w:left="6480" w:hanging="360"/>
       </w:pPr>
       <w:rPr>
-        <w:rFonts w:hint="default" w:ascii="Symbol" w:hAnsi="Symbol"/>
+        <w:rFonts w:ascii="Symbol" w:hAnsi="Symbol" w:hint="default"/>
         <w:sz w:val="20"/>
       </w:rPr>
     </w:lvl>
@@ -2863,7 +2679,7 @@
         <w:ind w:left="720" w:hanging="360"/>
       </w:pPr>
       <w:rPr>
-        <w:rFonts w:hint="default" w:ascii="Symbol" w:hAnsi="Symbol"/>
+        <w:rFonts w:ascii="Symbol" w:hAnsi="Symbol" w:hint="default"/>
         <w:sz w:val="20"/>
       </w:rPr>
     </w:lvl>
@@ -2879,7 +2695,7 @@
         <w:ind w:left="1440" w:hanging="360"/>
       </w:pPr>
       <w:rPr>
-        <w:rFonts w:hint="default" w:ascii="Symbol" w:hAnsi="Symbol"/>
+        <w:rFonts w:ascii="Symbol" w:hAnsi="Symbol" w:hint="default"/>
         <w:sz w:val="20"/>
       </w:rPr>
     </w:lvl>
@@ -2895,7 +2711,7 @@
         <w:ind w:left="2160" w:hanging="360"/>
       </w:pPr>
       <w:rPr>
-        <w:rFonts w:hint="default" w:ascii="Symbol" w:hAnsi="Symbol"/>
+        <w:rFonts w:ascii="Symbol" w:hAnsi="Symbol" w:hint="default"/>
         <w:sz w:val="20"/>
       </w:rPr>
     </w:lvl>
@@ -2911,7 +2727,7 @@
         <w:ind w:left="2880" w:hanging="360"/>
       </w:pPr>
       <w:rPr>
-        <w:rFonts w:hint="default" w:ascii="Symbol" w:hAnsi="Symbol"/>
+        <w:rFonts w:ascii="Symbol" w:hAnsi="Symbol" w:hint="default"/>
         <w:sz w:val="20"/>
       </w:rPr>
     </w:lvl>
@@ -2927,7 +2743,7 @@
         <w:ind w:left="3600" w:hanging="360"/>
       </w:pPr>
       <w:rPr>
-        <w:rFonts w:hint="default" w:ascii="Symbol" w:hAnsi="Symbol"/>
+        <w:rFonts w:ascii="Symbol" w:hAnsi="Symbol" w:hint="default"/>
         <w:sz w:val="20"/>
       </w:rPr>
     </w:lvl>
@@ -2943,7 +2759,7 @@
         <w:ind w:left="4320" w:hanging="360"/>
       </w:pPr>
       <w:rPr>
-        <w:rFonts w:hint="default" w:ascii="Symbol" w:hAnsi="Symbol"/>
+        <w:rFonts w:ascii="Symbol" w:hAnsi="Symbol" w:hint="default"/>
         <w:sz w:val="20"/>
       </w:rPr>
     </w:lvl>
@@ -2959,7 +2775,7 @@
         <w:ind w:left="5040" w:hanging="360"/>
       </w:pPr>
       <w:rPr>
-        <w:rFonts w:hint="default" w:ascii="Symbol" w:hAnsi="Symbol"/>
+        <w:rFonts w:ascii="Symbol" w:hAnsi="Symbol" w:hint="default"/>
         <w:sz w:val="20"/>
       </w:rPr>
     </w:lvl>
@@ -2975,7 +2791,7 @@
         <w:ind w:left="5760" w:hanging="360"/>
       </w:pPr>
       <w:rPr>
-        <w:rFonts w:hint="default" w:ascii="Symbol" w:hAnsi="Symbol"/>
+        <w:rFonts w:ascii="Symbol" w:hAnsi="Symbol" w:hint="default"/>
         <w:sz w:val="20"/>
       </w:rPr>
     </w:lvl>
@@ -2991,7 +2807,7 @@
         <w:ind w:left="6480" w:hanging="360"/>
       </w:pPr>
       <w:rPr>
-        <w:rFonts w:hint="default" w:ascii="Symbol" w:hAnsi="Symbol"/>
+        <w:rFonts w:ascii="Symbol" w:hAnsi="Symbol" w:hint="default"/>
         <w:sz w:val="20"/>
       </w:rPr>
     </w:lvl>
@@ -3125,7 +2941,7 @@
         <w:ind w:left="720" w:hanging="360"/>
       </w:pPr>
       <w:rPr>
-        <w:rFonts w:hint="default" w:ascii="Symbol" w:hAnsi="Symbol"/>
+        <w:rFonts w:ascii="Symbol" w:hAnsi="Symbol" w:hint="default"/>
         <w:sz w:val="20"/>
       </w:rPr>
     </w:lvl>
@@ -3141,7 +2957,7 @@
         <w:ind w:left="1440" w:hanging="360"/>
       </w:pPr>
       <w:rPr>
-        <w:rFonts w:hint="default" w:ascii="Symbol" w:hAnsi="Symbol"/>
+        <w:rFonts w:ascii="Symbol" w:hAnsi="Symbol" w:hint="default"/>
         <w:sz w:val="20"/>
       </w:rPr>
     </w:lvl>
@@ -3157,7 +2973,7 @@
         <w:ind w:left="2160" w:hanging="360"/>
       </w:pPr>
       <w:rPr>
-        <w:rFonts w:hint="default" w:ascii="Symbol" w:hAnsi="Symbol"/>
+        <w:rFonts w:ascii="Symbol" w:hAnsi="Symbol" w:hint="default"/>
         <w:sz w:val="20"/>
       </w:rPr>
     </w:lvl>
@@ -3173,7 +2989,7 @@
         <w:ind w:left="2880" w:hanging="360"/>
       </w:pPr>
       <w:rPr>
-        <w:rFonts w:hint="default" w:ascii="Symbol" w:hAnsi="Symbol"/>
+        <w:rFonts w:ascii="Symbol" w:hAnsi="Symbol" w:hint="default"/>
         <w:sz w:val="20"/>
       </w:rPr>
     </w:lvl>
@@ -3189,7 +3005,7 @@
         <w:ind w:left="3600" w:hanging="360"/>
       </w:pPr>
       <w:rPr>
-        <w:rFonts w:hint="default" w:ascii="Symbol" w:hAnsi="Symbol"/>
+        <w:rFonts w:ascii="Symbol" w:hAnsi="Symbol" w:hint="default"/>
         <w:sz w:val="20"/>
       </w:rPr>
     </w:lvl>
@@ -3205,7 +3021,7 @@
         <w:ind w:left="4320" w:hanging="360"/>
       </w:pPr>
       <w:rPr>
-        <w:rFonts w:hint="default" w:ascii="Symbol" w:hAnsi="Symbol"/>
+        <w:rFonts w:ascii="Symbol" w:hAnsi="Symbol" w:hint="default"/>
         <w:sz w:val="20"/>
       </w:rPr>
     </w:lvl>
@@ -3221,7 +3037,7 @@
         <w:ind w:left="5040" w:hanging="360"/>
       </w:pPr>
       <w:rPr>
-        <w:rFonts w:hint="default" w:ascii="Symbol" w:hAnsi="Symbol"/>
+        <w:rFonts w:ascii="Symbol" w:hAnsi="Symbol" w:hint="default"/>
         <w:sz w:val="20"/>
       </w:rPr>
     </w:lvl>
@@ -3237,7 +3053,7 @@
         <w:ind w:left="5760" w:hanging="360"/>
       </w:pPr>
       <w:rPr>
-        <w:rFonts w:hint="default" w:ascii="Symbol" w:hAnsi="Symbol"/>
+        <w:rFonts w:ascii="Symbol" w:hAnsi="Symbol" w:hint="default"/>
         <w:sz w:val="20"/>
       </w:rPr>
     </w:lvl>
@@ -3253,7 +3069,7 @@
         <w:ind w:left="6480" w:hanging="360"/>
       </w:pPr>
       <w:rPr>
-        <w:rFonts w:hint="default" w:ascii="Symbol" w:hAnsi="Symbol"/>
+        <w:rFonts w:ascii="Symbol" w:hAnsi="Symbol" w:hint="default"/>
         <w:sz w:val="20"/>
       </w:rPr>
     </w:lvl>
@@ -3271,7 +3087,7 @@
         <w:ind w:left="720" w:hanging="360"/>
       </w:pPr>
       <w:rPr>
-        <w:rFonts w:hint="default" w:ascii="Symbol" w:hAnsi="Symbol"/>
+        <w:rFonts w:ascii="Symbol" w:hAnsi="Symbol" w:hint="default"/>
       </w:rPr>
     </w:lvl>
     <w:lvl w:ilvl="1" w:tplc="08090003" w:tentative="1">
@@ -3283,7 +3099,7 @@
         <w:ind w:left="1440" w:hanging="360"/>
       </w:pPr>
       <w:rPr>
-        <w:rFonts w:hint="default" w:ascii="Courier New" w:hAnsi="Courier New" w:cs="Courier New"/>
+        <w:rFonts w:ascii="Courier New" w:hAnsi="Courier New" w:cs="Courier New" w:hint="default"/>
       </w:rPr>
     </w:lvl>
     <w:lvl w:ilvl="2" w:tplc="08090005" w:tentative="1">
@@ -3295,7 +3111,7 @@
         <w:ind w:left="2160" w:hanging="360"/>
       </w:pPr>
       <w:rPr>
-        <w:rFonts w:hint="default" w:ascii="Wingdings" w:hAnsi="Wingdings"/>
+        <w:rFonts w:ascii="Wingdings" w:hAnsi="Wingdings" w:hint="default"/>
       </w:rPr>
     </w:lvl>
     <w:lvl w:ilvl="3" w:tplc="08090001" w:tentative="1">
@@ -3307,7 +3123,7 @@
         <w:ind w:left="2880" w:hanging="360"/>
       </w:pPr>
       <w:rPr>
-        <w:rFonts w:hint="default" w:ascii="Symbol" w:hAnsi="Symbol"/>
+        <w:rFonts w:ascii="Symbol" w:hAnsi="Symbol" w:hint="default"/>
       </w:rPr>
     </w:lvl>
     <w:lvl w:ilvl="4" w:tplc="08090003" w:tentative="1">
@@ -3319,7 +3135,7 @@
         <w:ind w:left="3600" w:hanging="360"/>
       </w:pPr>
       <w:rPr>
-        <w:rFonts w:hint="default" w:ascii="Courier New" w:hAnsi="Courier New" w:cs="Courier New"/>
+        <w:rFonts w:ascii="Courier New" w:hAnsi="Courier New" w:cs="Courier New" w:hint="default"/>
       </w:rPr>
     </w:lvl>
     <w:lvl w:ilvl="5" w:tplc="08090005" w:tentative="1">
@@ -3331,7 +3147,7 @@
         <w:ind w:left="4320" w:hanging="360"/>
       </w:pPr>
       <w:rPr>
-        <w:rFonts w:hint="default" w:ascii="Wingdings" w:hAnsi="Wingdings"/>
+        <w:rFonts w:ascii="Wingdings" w:hAnsi="Wingdings" w:hint="default"/>
       </w:rPr>
     </w:lvl>
     <w:lvl w:ilvl="6" w:tplc="08090001" w:tentative="1">
@@ -3343,7 +3159,7 @@
         <w:ind w:left="5040" w:hanging="360"/>
       </w:pPr>
       <w:rPr>
-        <w:rFonts w:hint="default" w:ascii="Symbol" w:hAnsi="Symbol"/>
+        <w:rFonts w:ascii="Symbol" w:hAnsi="Symbol" w:hint="default"/>
       </w:rPr>
     </w:lvl>
     <w:lvl w:ilvl="7" w:tplc="08090003" w:tentative="1">
@@ -3355,7 +3171,7 @@
         <w:ind w:left="5760" w:hanging="360"/>
       </w:pPr>
       <w:rPr>
-        <w:rFonts w:hint="default" w:ascii="Courier New" w:hAnsi="Courier New" w:cs="Courier New"/>
+        <w:rFonts w:ascii="Courier New" w:hAnsi="Courier New" w:cs="Courier New" w:hint="default"/>
       </w:rPr>
     </w:lvl>
     <w:lvl w:ilvl="8" w:tplc="08090005" w:tentative="1">
@@ -3367,11 +3183,124 @@
         <w:ind w:left="6480" w:hanging="360"/>
       </w:pPr>
       <w:rPr>
-        <w:rFonts w:hint="default" w:ascii="Wingdings" w:hAnsi="Wingdings"/>
+        <w:rFonts w:ascii="Wingdings" w:hAnsi="Wingdings" w:hint="default"/>
       </w:rPr>
     </w:lvl>
   </w:abstractNum>
   <w:abstractNum w:abstractNumId="17" w15:restartNumberingAfterBreak="0">
+    <w:nsid w:val="4F794AE7"/>
+    <w:multiLevelType w:val="hybridMultilevel"/>
+    <w:tmpl w:val="981A959C"/>
+    <w:lvl w:ilvl="0" w:tplc="1CDA2FA2">
+      <w:start w:val="1"/>
+      <w:numFmt w:val="bullet"/>
+      <w:lvlText w:val=""/>
+      <w:lvlJc w:val="left"/>
+      <w:pPr>
+        <w:ind w:left="720" w:hanging="360"/>
+      </w:pPr>
+      <w:rPr>
+        <w:rFonts w:ascii="Symbol" w:hAnsi="Symbol" w:hint="default"/>
+      </w:rPr>
+    </w:lvl>
+    <w:lvl w:ilvl="1" w:tplc="E92AAB30">
+      <w:start w:val="1"/>
+      <w:numFmt w:val="bullet"/>
+      <w:lvlText w:val="o"/>
+      <w:lvlJc w:val="left"/>
+      <w:pPr>
+        <w:ind w:left="1440" w:hanging="360"/>
+      </w:pPr>
+      <w:rPr>
+        <w:rFonts w:ascii="Courier New" w:hAnsi="Courier New" w:hint="default"/>
+      </w:rPr>
+    </w:lvl>
+    <w:lvl w:ilvl="2" w:tplc="F866FB32">
+      <w:start w:val="1"/>
+      <w:numFmt w:val="bullet"/>
+      <w:lvlText w:val=""/>
+      <w:lvlJc w:val="left"/>
+      <w:pPr>
+        <w:ind w:left="2160" w:hanging="360"/>
+      </w:pPr>
+      <w:rPr>
+        <w:rFonts w:ascii="Wingdings" w:hAnsi="Wingdings" w:hint="default"/>
+      </w:rPr>
+    </w:lvl>
+    <w:lvl w:ilvl="3" w:tplc="5302FE86">
+      <w:start w:val="1"/>
+      <w:numFmt w:val="bullet"/>
+      <w:lvlText w:val=""/>
+      <w:lvlJc w:val="left"/>
+      <w:pPr>
+        <w:ind w:left="2880" w:hanging="360"/>
+      </w:pPr>
+      <w:rPr>
+        <w:rFonts w:ascii="Symbol" w:hAnsi="Symbol" w:hint="default"/>
+      </w:rPr>
+    </w:lvl>
+    <w:lvl w:ilvl="4" w:tplc="F4424CC0">
+      <w:start w:val="1"/>
+      <w:numFmt w:val="bullet"/>
+      <w:lvlText w:val="o"/>
+      <w:lvlJc w:val="left"/>
+      <w:pPr>
+        <w:ind w:left="3600" w:hanging="360"/>
+      </w:pPr>
+      <w:rPr>
+        <w:rFonts w:ascii="Courier New" w:hAnsi="Courier New" w:hint="default"/>
+      </w:rPr>
+    </w:lvl>
+    <w:lvl w:ilvl="5" w:tplc="DF30E7BA">
+      <w:start w:val="1"/>
+      <w:numFmt w:val="bullet"/>
+      <w:lvlText w:val=""/>
+      <w:lvlJc w:val="left"/>
+      <w:pPr>
+        <w:ind w:left="4320" w:hanging="360"/>
+      </w:pPr>
+      <w:rPr>
+        <w:rFonts w:ascii="Wingdings" w:hAnsi="Wingdings" w:hint="default"/>
+      </w:rPr>
+    </w:lvl>
+    <w:lvl w:ilvl="6" w:tplc="4C1E72E2">
+      <w:start w:val="1"/>
+      <w:numFmt w:val="bullet"/>
+      <w:lvlText w:val=""/>
+      <w:lvlJc w:val="left"/>
+      <w:pPr>
+        <w:ind w:left="5040" w:hanging="360"/>
+      </w:pPr>
+      <w:rPr>
+        <w:rFonts w:ascii="Symbol" w:hAnsi="Symbol" w:hint="default"/>
+      </w:rPr>
+    </w:lvl>
+    <w:lvl w:ilvl="7" w:tplc="C454452C">
+      <w:start w:val="1"/>
+      <w:numFmt w:val="bullet"/>
+      <w:lvlText w:val="o"/>
+      <w:lvlJc w:val="left"/>
+      <w:pPr>
+        <w:ind w:left="5760" w:hanging="360"/>
+      </w:pPr>
+      <w:rPr>
+        <w:rFonts w:ascii="Courier New" w:hAnsi="Courier New" w:hint="default"/>
+      </w:rPr>
+    </w:lvl>
+    <w:lvl w:ilvl="8" w:tplc="11DA16E2">
+      <w:start w:val="1"/>
+      <w:numFmt w:val="bullet"/>
+      <w:lvlText w:val=""/>
+      <w:lvlJc w:val="left"/>
+      <w:pPr>
+        <w:ind w:left="6480" w:hanging="360"/>
+      </w:pPr>
+      <w:rPr>
+        <w:rFonts w:ascii="Wingdings" w:hAnsi="Wingdings" w:hint="default"/>
+      </w:rPr>
+    </w:lvl>
+  </w:abstractNum>
+  <w:abstractNum w:abstractNumId="18" w15:restartNumberingAfterBreak="0">
     <w:nsid w:val="54225FBB"/>
     <w:multiLevelType w:val="multilevel"/>
     <w:tmpl w:val="CA3A966A"/>
@@ -3484,7 +3413,7 @@
       </w:pPr>
     </w:lvl>
   </w:abstractNum>
-  <w:abstractNum w:abstractNumId="18" w15:restartNumberingAfterBreak="0">
+  <w:abstractNum w:abstractNumId="19" w15:restartNumberingAfterBreak="0">
     <w:nsid w:val="5CD3607A"/>
     <w:multiLevelType w:val="multilevel"/>
     <w:tmpl w:val="EB7228DC"/>
@@ -3597,7 +3526,7 @@
       </w:pPr>
     </w:lvl>
   </w:abstractNum>
-  <w:abstractNum w:abstractNumId="19" w15:restartNumberingAfterBreak="0">
+  <w:abstractNum w:abstractNumId="20" w15:restartNumberingAfterBreak="0">
     <w:nsid w:val="5FC01156"/>
     <w:multiLevelType w:val="multilevel"/>
     <w:tmpl w:val="7F1A79EC"/>
@@ -3710,7 +3639,7 @@
       </w:pPr>
     </w:lvl>
   </w:abstractNum>
-  <w:abstractNum w:abstractNumId="20" w15:restartNumberingAfterBreak="0">
+  <w:abstractNum w:abstractNumId="21" w15:restartNumberingAfterBreak="0">
     <w:nsid w:val="629C4AC2"/>
     <w:multiLevelType w:val="multilevel"/>
     <w:tmpl w:val="66BA5676"/>
@@ -3823,7 +3752,7 @@
       </w:pPr>
     </w:lvl>
   </w:abstractNum>
-  <w:abstractNum w:abstractNumId="21" w15:restartNumberingAfterBreak="0">
+  <w:abstractNum w:abstractNumId="22" w15:restartNumberingAfterBreak="0">
     <w:nsid w:val="76364941"/>
     <w:multiLevelType w:val="multilevel"/>
     <w:tmpl w:val="FB3AA880"/>
@@ -3936,7 +3865,7 @@
       </w:pPr>
     </w:lvl>
   </w:abstractNum>
-  <w:abstractNum w:abstractNumId="22" w15:restartNumberingAfterBreak="0">
+  <w:abstractNum w:abstractNumId="23" w15:restartNumberingAfterBreak="0">
     <w:nsid w:val="7A9F013A"/>
     <w:multiLevelType w:val="multilevel"/>
     <w:tmpl w:val="7966BC96"/>
@@ -3952,7 +3881,7 @@
         <w:ind w:left="720" w:hanging="360"/>
       </w:pPr>
       <w:rPr>
-        <w:rFonts w:hint="default" w:ascii="Symbol" w:hAnsi="Symbol"/>
+        <w:rFonts w:ascii="Symbol" w:hAnsi="Symbol" w:hint="default"/>
         <w:sz w:val="20"/>
       </w:rPr>
     </w:lvl>
@@ -3968,7 +3897,7 @@
         <w:ind w:left="1440" w:hanging="360"/>
       </w:pPr>
       <w:rPr>
-        <w:rFonts w:hint="default" w:ascii="Symbol" w:hAnsi="Symbol"/>
+        <w:rFonts w:ascii="Symbol" w:hAnsi="Symbol" w:hint="default"/>
         <w:sz w:val="20"/>
       </w:rPr>
     </w:lvl>
@@ -3984,7 +3913,7 @@
         <w:ind w:left="2160" w:hanging="360"/>
       </w:pPr>
       <w:rPr>
-        <w:rFonts w:hint="default" w:ascii="Symbol" w:hAnsi="Symbol"/>
+        <w:rFonts w:ascii="Symbol" w:hAnsi="Symbol" w:hint="default"/>
         <w:sz w:val="20"/>
       </w:rPr>
     </w:lvl>
@@ -4000,7 +3929,7 @@
         <w:ind w:left="2880" w:hanging="360"/>
       </w:pPr>
       <w:rPr>
-        <w:rFonts w:hint="default" w:ascii="Symbol" w:hAnsi="Symbol"/>
+        <w:rFonts w:ascii="Symbol" w:hAnsi="Symbol" w:hint="default"/>
         <w:sz w:val="20"/>
       </w:rPr>
     </w:lvl>
@@ -4016,7 +3945,7 @@
         <w:ind w:left="3600" w:hanging="360"/>
       </w:pPr>
       <w:rPr>
-        <w:rFonts w:hint="default" w:ascii="Symbol" w:hAnsi="Symbol"/>
+        <w:rFonts w:ascii="Symbol" w:hAnsi="Symbol" w:hint="default"/>
         <w:sz w:val="20"/>
       </w:rPr>
     </w:lvl>
@@ -4032,7 +3961,7 @@
         <w:ind w:left="4320" w:hanging="360"/>
       </w:pPr>
       <w:rPr>
-        <w:rFonts w:hint="default" w:ascii="Symbol" w:hAnsi="Symbol"/>
+        <w:rFonts w:ascii="Symbol" w:hAnsi="Symbol" w:hint="default"/>
         <w:sz w:val="20"/>
       </w:rPr>
     </w:lvl>
@@ -4048,7 +3977,7 @@
         <w:ind w:left="5040" w:hanging="360"/>
       </w:pPr>
       <w:rPr>
-        <w:rFonts w:hint="default" w:ascii="Symbol" w:hAnsi="Symbol"/>
+        <w:rFonts w:ascii="Symbol" w:hAnsi="Symbol" w:hint="default"/>
         <w:sz w:val="20"/>
       </w:rPr>
     </w:lvl>
@@ -4064,7 +3993,7 @@
         <w:ind w:left="5760" w:hanging="360"/>
       </w:pPr>
       <w:rPr>
-        <w:rFonts w:hint="default" w:ascii="Symbol" w:hAnsi="Symbol"/>
+        <w:rFonts w:ascii="Symbol" w:hAnsi="Symbol" w:hint="default"/>
         <w:sz w:val="20"/>
       </w:rPr>
     </w:lvl>
@@ -4080,12 +4009,12 @@
         <w:ind w:left="6480" w:hanging="360"/>
       </w:pPr>
       <w:rPr>
-        <w:rFonts w:hint="default" w:ascii="Symbol" w:hAnsi="Symbol"/>
+        <w:rFonts w:ascii="Symbol" w:hAnsi="Symbol" w:hint="default"/>
         <w:sz w:val="20"/>
       </w:rPr>
     </w:lvl>
   </w:abstractNum>
-  <w:abstractNum w:abstractNumId="23" w15:restartNumberingAfterBreak="0">
+  <w:abstractNum w:abstractNumId="24" w15:restartNumberingAfterBreak="0">
     <w:nsid w:val="7B9546CF"/>
     <w:multiLevelType w:val="hybridMultilevel"/>
     <w:tmpl w:val="527E0DB2"/>
@@ -4098,7 +4027,7 @@
         <w:ind w:left="720" w:hanging="360"/>
       </w:pPr>
       <w:rPr>
-        <w:rFonts w:hint="default" w:ascii="Symbol" w:hAnsi="Symbol"/>
+        <w:rFonts w:ascii="Symbol" w:hAnsi="Symbol" w:hint="default"/>
       </w:rPr>
     </w:lvl>
     <w:lvl w:ilvl="1" w:tplc="08090003" w:tentative="1">
@@ -4110,7 +4039,7 @@
         <w:ind w:left="1440" w:hanging="360"/>
       </w:pPr>
       <w:rPr>
-        <w:rFonts w:hint="default" w:ascii="Courier New" w:hAnsi="Courier New" w:cs="Courier New"/>
+        <w:rFonts w:ascii="Courier New" w:hAnsi="Courier New" w:cs="Courier New" w:hint="default"/>
       </w:rPr>
     </w:lvl>
     <w:lvl w:ilvl="2" w:tplc="08090005" w:tentative="1">
@@ -4122,7 +4051,7 @@
         <w:ind w:left="2160" w:hanging="360"/>
       </w:pPr>
       <w:rPr>
-        <w:rFonts w:hint="default" w:ascii="Wingdings" w:hAnsi="Wingdings"/>
+        <w:rFonts w:ascii="Wingdings" w:hAnsi="Wingdings" w:hint="default"/>
       </w:rPr>
     </w:lvl>
     <w:lvl w:ilvl="3" w:tplc="08090001" w:tentative="1">
@@ -4134,7 +4063,7 @@
         <w:ind w:left="2880" w:hanging="360"/>
       </w:pPr>
       <w:rPr>
-        <w:rFonts w:hint="default" w:ascii="Symbol" w:hAnsi="Symbol"/>
+        <w:rFonts w:ascii="Symbol" w:hAnsi="Symbol" w:hint="default"/>
       </w:rPr>
     </w:lvl>
     <w:lvl w:ilvl="4" w:tplc="08090003" w:tentative="1">
@@ -4146,7 +4075,7 @@
         <w:ind w:left="3600" w:hanging="360"/>
       </w:pPr>
       <w:rPr>
-        <w:rFonts w:hint="default" w:ascii="Courier New" w:hAnsi="Courier New" w:cs="Courier New"/>
+        <w:rFonts w:ascii="Courier New" w:hAnsi="Courier New" w:cs="Courier New" w:hint="default"/>
       </w:rPr>
     </w:lvl>
     <w:lvl w:ilvl="5" w:tplc="08090005" w:tentative="1">
@@ -4158,7 +4087,7 @@
         <w:ind w:left="4320" w:hanging="360"/>
       </w:pPr>
       <w:rPr>
-        <w:rFonts w:hint="default" w:ascii="Wingdings" w:hAnsi="Wingdings"/>
+        <w:rFonts w:ascii="Wingdings" w:hAnsi="Wingdings" w:hint="default"/>
       </w:rPr>
     </w:lvl>
     <w:lvl w:ilvl="6" w:tplc="08090001" w:tentative="1">
@@ -4170,7 +4099,7 @@
         <w:ind w:left="5040" w:hanging="360"/>
       </w:pPr>
       <w:rPr>
-        <w:rFonts w:hint="default" w:ascii="Symbol" w:hAnsi="Symbol"/>
+        <w:rFonts w:ascii="Symbol" w:hAnsi="Symbol" w:hint="default"/>
       </w:rPr>
     </w:lvl>
     <w:lvl w:ilvl="7" w:tplc="08090003" w:tentative="1">
@@ -4182,7 +4111,7 @@
         <w:ind w:left="5760" w:hanging="360"/>
       </w:pPr>
       <w:rPr>
-        <w:rFonts w:hint="default" w:ascii="Courier New" w:hAnsi="Courier New" w:cs="Courier New"/>
+        <w:rFonts w:ascii="Courier New" w:hAnsi="Courier New" w:cs="Courier New" w:hint="default"/>
       </w:rPr>
     </w:lvl>
     <w:lvl w:ilvl="8" w:tplc="08090005" w:tentative="1">
@@ -4194,94 +4123,94 @@
         <w:ind w:left="6480" w:hanging="360"/>
       </w:pPr>
       <w:rPr>
-        <w:rFonts w:hint="default" w:ascii="Wingdings" w:hAnsi="Wingdings"/>
+        <w:rFonts w:ascii="Wingdings" w:hAnsi="Wingdings" w:hint="default"/>
       </w:rPr>
     </w:lvl>
   </w:abstractNum>
-  <w:num w:numId="25">
+  <w:num w:numId="1" w16cid:durableId="569850510">
+    <w:abstractNumId w:val="17"/>
+  </w:num>
+  <w:num w:numId="2" w16cid:durableId="162162275">
+    <w:abstractNumId w:val="5"/>
+  </w:num>
+  <w:num w:numId="3" w16cid:durableId="1228347202">
+    <w:abstractNumId w:val="15"/>
+  </w:num>
+  <w:num w:numId="4" w16cid:durableId="948589361">
+    <w:abstractNumId w:val="13"/>
+  </w:num>
+  <w:num w:numId="5" w16cid:durableId="1635982568">
+    <w:abstractNumId w:val="1"/>
+  </w:num>
+  <w:num w:numId="6" w16cid:durableId="804742499">
+    <w:abstractNumId w:val="23"/>
+  </w:num>
+  <w:num w:numId="7" w16cid:durableId="1139107260">
+    <w:abstractNumId w:val="21"/>
+  </w:num>
+  <w:num w:numId="8" w16cid:durableId="1815440287">
+    <w:abstractNumId w:val="22"/>
+  </w:num>
+  <w:num w:numId="9" w16cid:durableId="822821174">
+    <w:abstractNumId w:val="2"/>
+  </w:num>
+  <w:num w:numId="10" w16cid:durableId="68577816">
+    <w:abstractNumId w:val="18"/>
+  </w:num>
+  <w:num w:numId="11" w16cid:durableId="1088503206">
+    <w:abstractNumId w:val="0"/>
+  </w:num>
+  <w:num w:numId="12" w16cid:durableId="915627287">
+    <w:abstractNumId w:val="11"/>
+  </w:num>
+  <w:num w:numId="13" w16cid:durableId="933784972">
+    <w:abstractNumId w:val="4"/>
+  </w:num>
+  <w:num w:numId="14" w16cid:durableId="607354697">
+    <w:abstractNumId w:val="10"/>
+  </w:num>
+  <w:num w:numId="15" w16cid:durableId="729304549">
+    <w:abstractNumId w:val="12"/>
+  </w:num>
+  <w:num w:numId="16" w16cid:durableId="815028944">
+    <w:abstractNumId w:val="9"/>
+  </w:num>
+  <w:num w:numId="17" w16cid:durableId="1720859261">
+    <w:abstractNumId w:val="20"/>
+  </w:num>
+  <w:num w:numId="18" w16cid:durableId="1760633732">
+    <w:abstractNumId w:val="6"/>
+  </w:num>
+  <w:num w:numId="19" w16cid:durableId="1810707717">
+    <w:abstractNumId w:val="19"/>
+  </w:num>
+  <w:num w:numId="20" w16cid:durableId="487937812">
+    <w:abstractNumId w:val="8"/>
+  </w:num>
+  <w:num w:numId="21" w16cid:durableId="430975878">
+    <w:abstractNumId w:val="7"/>
+  </w:num>
+  <w:num w:numId="22" w16cid:durableId="1422679536">
+    <w:abstractNumId w:val="14"/>
+  </w:num>
+  <w:num w:numId="23" w16cid:durableId="96759414">
+    <w:abstractNumId w:val="3"/>
+  </w:num>
+  <w:num w:numId="24" w16cid:durableId="1209613765">
     <w:abstractNumId w:val="24"/>
   </w:num>
-  <w:num w:numId="1" w16cid:durableId="162162275">
-    <w:abstractNumId w:val="5"/>
-  </w:num>
-  <w:num w:numId="2" w16cid:durableId="1228347202">
-    <w:abstractNumId w:val="15"/>
-  </w:num>
-  <w:num w:numId="3" w16cid:durableId="948589361">
-    <w:abstractNumId w:val="13"/>
-  </w:num>
-  <w:num w:numId="4" w16cid:durableId="1635982568">
-    <w:abstractNumId w:val="1"/>
-  </w:num>
-  <w:num w:numId="5" w16cid:durableId="804742499">
-    <w:abstractNumId w:val="22"/>
-  </w:num>
-  <w:num w:numId="6" w16cid:durableId="1139107260">
-    <w:abstractNumId w:val="20"/>
-  </w:num>
-  <w:num w:numId="7" w16cid:durableId="1815440287">
-    <w:abstractNumId w:val="21"/>
-  </w:num>
-  <w:num w:numId="8" w16cid:durableId="822821174">
-    <w:abstractNumId w:val="2"/>
-  </w:num>
-  <w:num w:numId="9" w16cid:durableId="68577816">
-    <w:abstractNumId w:val="17"/>
-  </w:num>
-  <w:num w:numId="10" w16cid:durableId="1088503206">
-    <w:abstractNumId w:val="0"/>
-  </w:num>
-  <w:num w:numId="11" w16cid:durableId="915627287">
-    <w:abstractNumId w:val="11"/>
-  </w:num>
-  <w:num w:numId="12" w16cid:durableId="933784972">
-    <w:abstractNumId w:val="4"/>
-  </w:num>
-  <w:num w:numId="13" w16cid:durableId="607354697">
-    <w:abstractNumId w:val="10"/>
-  </w:num>
-  <w:num w:numId="14" w16cid:durableId="729304549">
-    <w:abstractNumId w:val="12"/>
-  </w:num>
-  <w:num w:numId="15" w16cid:durableId="815028944">
-    <w:abstractNumId w:val="9"/>
-  </w:num>
-  <w:num w:numId="16" w16cid:durableId="1720859261">
-    <w:abstractNumId w:val="19"/>
-  </w:num>
-  <w:num w:numId="17" w16cid:durableId="1760633732">
-    <w:abstractNumId w:val="6"/>
-  </w:num>
-  <w:num w:numId="18" w16cid:durableId="1810707717">
-    <w:abstractNumId w:val="18"/>
-  </w:num>
-  <w:num w:numId="19" w16cid:durableId="487937812">
-    <w:abstractNumId w:val="8"/>
-  </w:num>
-  <w:num w:numId="20" w16cid:durableId="430975878">
-    <w:abstractNumId w:val="7"/>
-  </w:num>
-  <w:num w:numId="21" w16cid:durableId="1422679536">
-    <w:abstractNumId w:val="14"/>
-  </w:num>
-  <w:num w:numId="22" w16cid:durableId="96759414">
-    <w:abstractNumId w:val="3"/>
-  </w:num>
-  <w:num w:numId="23" w16cid:durableId="1209613765">
-    <w:abstractNumId w:val="23"/>
-  </w:num>
-  <w:num w:numId="24" w16cid:durableId="188497985">
+  <w:num w:numId="25" w16cid:durableId="188497985">
     <w:abstractNumId w:val="16"/>
   </w:num>
 </w:numbering>
 </file>
 
 <file path=word/styles.xml><?xml version="1.0" encoding="utf-8"?>
-<w:styles xmlns:wp14="http://schemas.microsoft.com/office/word/2010/wordprocessingDrawing" xmlns:mc="http://schemas.openxmlformats.org/markup-compatibility/2006" xmlns:r="http://schemas.openxmlformats.org/officeDocument/2006/relationships" xmlns:w="http://schemas.openxmlformats.org/wordprocessingml/2006/main" xmlns:w14="http://schemas.microsoft.com/office/word/2010/wordml" xmlns:w15="http://schemas.microsoft.com/office/word/2012/wordml" xmlns:w16cex="http://schemas.microsoft.com/office/word/2018/wordml/cex" xmlns:w16cid="http://schemas.microsoft.com/office/word/2016/wordml/cid" xmlns:w16="http://schemas.microsoft.com/office/word/2018/wordml" xmlns:w16du="http://schemas.microsoft.com/office/word/2023/wordml/word16du" xmlns:w16sdtdh="http://schemas.microsoft.com/office/word/2020/wordml/sdtdatahash" xmlns:w16sdtfl="http://schemas.microsoft.com/office/word/2024/wordml/sdtformatlock" xmlns:w16se="http://schemas.microsoft.com/office/word/2015/wordml/symex" mc:Ignorable="w14 w15 w16se w16cid w16 w16cex w16sdtdh w16sdtfl w16du wp14">
+<w:styles xmlns:mc="http://schemas.openxmlformats.org/markup-compatibility/2006" xmlns:r="http://schemas.openxmlformats.org/officeDocument/2006/relationships" xmlns:w="http://schemas.openxmlformats.org/wordprocessingml/2006/main" xmlns:w14="http://schemas.microsoft.com/office/word/2010/wordml" xmlns:w15="http://schemas.microsoft.com/office/word/2012/wordml" xmlns:w16cex="http://schemas.microsoft.com/office/word/2018/wordml/cex" xmlns:w16cid="http://schemas.microsoft.com/office/word/2016/wordml/cid" xmlns:w16="http://schemas.microsoft.com/office/word/2018/wordml" xmlns:w16du="http://schemas.microsoft.com/office/word/2023/wordml/word16du" xmlns:w16sdtdh="http://schemas.microsoft.com/office/word/2020/wordml/sdtdatahash" xmlns:w16sdtfl="http://schemas.microsoft.com/office/word/2024/wordml/sdtformatlock" xmlns:w16se="http://schemas.microsoft.com/office/word/2015/wordml/symex" mc:Ignorable="w14 w15 w16se w16cid w16 w16cex w16sdtdh w16sdtfl w16du">
   <w:docDefaults>
     <w:rPrDefault>
       <w:rPr>
-        <w:rFonts w:asciiTheme="minorHAnsi" w:hAnsiTheme="minorHAnsi" w:eastAsiaTheme="minorHAnsi" w:cstheme="minorBidi"/>
+        <w:rFonts w:asciiTheme="minorHAnsi" w:eastAsiaTheme="minorHAnsi" w:hAnsiTheme="minorHAnsi" w:cstheme="minorBidi"/>
         <w:kern w:val="2"/>
         <w:sz w:val="22"/>
         <w:szCs w:val="22"/>
@@ -4298,14 +4227,14 @@
   <w:latentStyles w:defLockedState="0" w:defUIPriority="99" w:defSemiHidden="0" w:defUnhideWhenUsed="0" w:defQFormat="0" w:count="376">
     <w:lsdException w:name="Normal" w:uiPriority="0" w:qFormat="1"/>
     <w:lsdException w:name="heading 1" w:uiPriority="9" w:qFormat="1"/>
-    <w:lsdException w:name="heading 2" w:uiPriority="9" w:semiHidden="1" w:unhideWhenUsed="1" w:qFormat="1"/>
-    <w:lsdException w:name="heading 3" w:uiPriority="9" w:semiHidden="1" w:unhideWhenUsed="1" w:qFormat="1"/>
-    <w:lsdException w:name="heading 4" w:uiPriority="9" w:semiHidden="1" w:unhideWhenUsed="1" w:qFormat="1"/>
-    <w:lsdException w:name="heading 5" w:uiPriority="9" w:semiHidden="1" w:unhideWhenUsed="1" w:qFormat="1"/>
-    <w:lsdException w:name="heading 6" w:uiPriority="9" w:semiHidden="1" w:unhideWhenUsed="1" w:qFormat="1"/>
-    <w:lsdException w:name="heading 7" w:uiPriority="9" w:semiHidden="1" w:unhideWhenUsed="1" w:qFormat="1"/>
-    <w:lsdException w:name="heading 8" w:uiPriority="9" w:semiHidden="1" w:unhideWhenUsed="1" w:qFormat="1"/>
-    <w:lsdException w:name="heading 9" w:uiPriority="9" w:semiHidden="1" w:unhideWhenUsed="1" w:qFormat="1"/>
+    <w:lsdException w:name="heading 2" w:semiHidden="1" w:uiPriority="9" w:unhideWhenUsed="1" w:qFormat="1"/>
+    <w:lsdException w:name="heading 3" w:semiHidden="1" w:uiPriority="9" w:unhideWhenUsed="1" w:qFormat="1"/>
+    <w:lsdException w:name="heading 4" w:semiHidden="1" w:uiPriority="9" w:unhideWhenUsed="1" w:qFormat="1"/>
+    <w:lsdException w:name="heading 5" w:semiHidden="1" w:uiPriority="9" w:unhideWhenUsed="1" w:qFormat="1"/>
+    <w:lsdException w:name="heading 6" w:semiHidden="1" w:uiPriority="9" w:unhideWhenUsed="1" w:qFormat="1"/>
+    <w:lsdException w:name="heading 7" w:semiHidden="1" w:uiPriority="9" w:unhideWhenUsed="1" w:qFormat="1"/>
+    <w:lsdException w:name="heading 8" w:semiHidden="1" w:uiPriority="9" w:unhideWhenUsed="1" w:qFormat="1"/>
+    <w:lsdException w:name="heading 9" w:semiHidden="1" w:uiPriority="9" w:unhideWhenUsed="1" w:qFormat="1"/>
     <w:lsdException w:name="index 1" w:semiHidden="1" w:unhideWhenUsed="1"/>
     <w:lsdException w:name="index 2" w:semiHidden="1" w:unhideWhenUsed="1"/>
     <w:lsdException w:name="index 3" w:semiHidden="1" w:unhideWhenUsed="1"/>
@@ -4315,22 +4244,22 @@
     <w:lsdException w:name="index 7" w:semiHidden="1" w:unhideWhenUsed="1"/>
     <w:lsdException w:name="index 8" w:semiHidden="1" w:unhideWhenUsed="1"/>
     <w:lsdException w:name="index 9" w:semiHidden="1" w:unhideWhenUsed="1"/>
-    <w:lsdException w:name="toc 1" w:uiPriority="39" w:semiHidden="1" w:unhideWhenUsed="1"/>
-    <w:lsdException w:name="toc 2" w:uiPriority="39" w:semiHidden="1" w:unhideWhenUsed="1"/>
-    <w:lsdException w:name="toc 3" w:uiPriority="39" w:semiHidden="1" w:unhideWhenUsed="1"/>
-    <w:lsdException w:name="toc 4" w:uiPriority="39" w:semiHidden="1" w:unhideWhenUsed="1"/>
-    <w:lsdException w:name="toc 5" w:uiPriority="39" w:semiHidden="1" w:unhideWhenUsed="1"/>
-    <w:lsdException w:name="toc 6" w:uiPriority="39" w:semiHidden="1" w:unhideWhenUsed="1"/>
-    <w:lsdException w:name="toc 7" w:uiPriority="39" w:semiHidden="1" w:unhideWhenUsed="1"/>
-    <w:lsdException w:name="toc 8" w:uiPriority="39" w:semiHidden="1" w:unhideWhenUsed="1"/>
-    <w:lsdException w:name="toc 9" w:uiPriority="39" w:semiHidden="1" w:unhideWhenUsed="1"/>
+    <w:lsdException w:name="toc 1" w:semiHidden="1" w:uiPriority="39" w:unhideWhenUsed="1"/>
+    <w:lsdException w:name="toc 2" w:semiHidden="1" w:uiPriority="39" w:unhideWhenUsed="1"/>
+    <w:lsdException w:name="toc 3" w:semiHidden="1" w:uiPriority="39" w:unhideWhenUsed="1"/>
+    <w:lsdException w:name="toc 4" w:semiHidden="1" w:uiPriority="39" w:unhideWhenUsed="1"/>
+    <w:lsdException w:name="toc 5" w:semiHidden="1" w:uiPriority="39" w:unhideWhenUsed="1"/>
+    <w:lsdException w:name="toc 6" w:semiHidden="1" w:uiPriority="39" w:unhideWhenUsed="1"/>
+    <w:lsdException w:name="toc 7" w:semiHidden="1" w:uiPriority="39" w:unhideWhenUsed="1"/>
+    <w:lsdException w:name="toc 8" w:semiHidden="1" w:uiPriority="39" w:unhideWhenUsed="1"/>
+    <w:lsdException w:name="toc 9" w:semiHidden="1" w:uiPriority="39" w:unhideWhenUsed="1"/>
     <w:lsdException w:name="Normal Indent" w:semiHidden="1" w:unhideWhenUsed="1"/>
     <w:lsdException w:name="footnote text" w:semiHidden="1" w:unhideWhenUsed="1"/>
     <w:lsdException w:name="annotation text" w:semiHidden="1" w:unhideWhenUsed="1"/>
     <w:lsdException w:name="header" w:semiHidden="1" w:unhideWhenUsed="1"/>
     <w:lsdException w:name="footer" w:semiHidden="1" w:unhideWhenUsed="1"/>
     <w:lsdException w:name="index heading" w:semiHidden="1" w:unhideWhenUsed="1"/>
-    <w:lsdException w:name="caption" w:uiPriority="35" w:semiHidden="1" w:unhideWhenUsed="1" w:qFormat="1"/>
+    <w:lsdException w:name="caption" w:semiHidden="1" w:uiPriority="35" w:unhideWhenUsed="1" w:qFormat="1"/>
     <w:lsdException w:name="table of figures" w:semiHidden="1" w:unhideWhenUsed="1"/>
     <w:lsdException w:name="envelope address" w:semiHidden="1" w:unhideWhenUsed="1"/>
     <w:lsdException w:name="envelope return" w:semiHidden="1" w:unhideWhenUsed="1"/>
@@ -4361,7 +4290,7 @@
     <w:lsdException w:name="Title" w:uiPriority="10" w:qFormat="1"/>
     <w:lsdException w:name="Closing" w:semiHidden="1" w:unhideWhenUsed="1"/>
     <w:lsdException w:name="Signature" w:semiHidden="1" w:unhideWhenUsed="1"/>
-    <w:lsdException w:name="Default Paragraph Font" w:uiPriority="1" w:semiHidden="1" w:unhideWhenUsed="1"/>
+    <w:lsdException w:name="Default Paragraph Font" w:semiHidden="1" w:uiPriority="1" w:unhideWhenUsed="1"/>
     <w:lsdException w:name="Body Text" w:semiHidden="1" w:unhideWhenUsed="1"/>
     <w:lsdException w:name="Body Text Indent" w:semiHidden="1" w:unhideWhenUsed="1"/>
     <w:lsdException w:name="List Continue" w:semiHidden="1" w:unhideWhenUsed="1"/>
@@ -4561,8 +4490,8 @@
     <w:lsdException w:name="Subtle Reference" w:uiPriority="31" w:qFormat="1"/>
     <w:lsdException w:name="Intense Reference" w:uiPriority="32" w:qFormat="1"/>
     <w:lsdException w:name="Book Title" w:uiPriority="33" w:qFormat="1"/>
-    <w:lsdException w:name="Bibliography" w:uiPriority="37" w:semiHidden="1" w:unhideWhenUsed="1"/>
-    <w:lsdException w:name="TOC Heading" w:uiPriority="39" w:semiHidden="1" w:unhideWhenUsed="1" w:qFormat="1"/>
+    <w:lsdException w:name="Bibliography" w:semiHidden="1" w:uiPriority="37" w:unhideWhenUsed="1"/>
+    <w:lsdException w:name="TOC Heading" w:semiHidden="1" w:uiPriority="39" w:unhideWhenUsed="1" w:qFormat="1"/>
     <w:lsdException w:name="Plain Table 1" w:uiPriority="41"/>
     <w:lsdException w:name="Plain Table 2" w:uiPriority="42"/>
     <w:lsdException w:name="Plain Table 3" w:uiPriority="43"/>
@@ -4673,7 +4602,7 @@
     <w:lsdException w:name="Unresolved Mention" w:semiHidden="1" w:unhideWhenUsed="1"/>
     <w:lsdException w:name="Smart Link" w:semiHidden="1" w:unhideWhenUsed="1"/>
   </w:latentStyles>
-  <w:style w:type="paragraph" w:styleId="Normal" w:default="1">
+  <w:style w:type="paragraph" w:default="1" w:styleId="Normal">
     <w:name w:val="Normal"/>
     <w:qFormat/>
   </w:style>
@@ -4692,7 +4621,7 @@
       <w:outlineLvl w:val="0"/>
     </w:pPr>
     <w:rPr>
-      <w:rFonts w:asciiTheme="majorHAnsi" w:hAnsiTheme="majorHAnsi" w:eastAsiaTheme="majorEastAsia" w:cstheme="majorBidi"/>
+      <w:rFonts w:asciiTheme="majorHAnsi" w:eastAsiaTheme="majorEastAsia" w:hAnsiTheme="majorHAnsi" w:cstheme="majorBidi"/>
       <w:color w:val="2E74B5" w:themeColor="accent1" w:themeShade="BF"/>
       <w:sz w:val="40"/>
       <w:szCs w:val="40"/>
@@ -4715,7 +4644,7 @@
       <w:outlineLvl w:val="1"/>
     </w:pPr>
     <w:rPr>
-      <w:rFonts w:asciiTheme="majorHAnsi" w:hAnsiTheme="majorHAnsi" w:eastAsiaTheme="majorEastAsia" w:cstheme="majorBidi"/>
+      <w:rFonts w:asciiTheme="majorHAnsi" w:eastAsiaTheme="majorEastAsia" w:hAnsiTheme="majorHAnsi" w:cstheme="majorBidi"/>
       <w:color w:val="2E74B5" w:themeColor="accent1" w:themeShade="BF"/>
       <w:sz w:val="32"/>
       <w:szCs w:val="32"/>
@@ -4876,13 +4805,13 @@
       <w:color w:val="272727" w:themeColor="text1" w:themeTint="D8"/>
     </w:rPr>
   </w:style>
-  <w:style w:type="character" w:styleId="DefaultParagraphFont" w:default="1">
+  <w:style w:type="character" w:default="1" w:styleId="DefaultParagraphFont">
     <w:name w:val="Default Paragraph Font"/>
     <w:uiPriority w:val="1"/>
     <w:semiHidden/>
     <w:unhideWhenUsed/>
   </w:style>
-  <w:style w:type="table" w:styleId="TableNormal" w:default="1">
+  <w:style w:type="table" w:default="1" w:styleId="TableNormal">
     <w:name w:val="Normal Table"/>
     <w:uiPriority w:val="99"/>
     <w:semiHidden/>
@@ -4897,26 +4826,26 @@
       </w:tblCellMar>
     </w:tblPr>
   </w:style>
-  <w:style w:type="numbering" w:styleId="NoList" w:default="1">
+  <w:style w:type="numbering" w:default="1" w:styleId="NoList">
     <w:name w:val="No List"/>
     <w:uiPriority w:val="99"/>
     <w:semiHidden/>
     <w:unhideWhenUsed/>
   </w:style>
-  <w:style w:type="character" w:styleId="Heading1Char" w:customStyle="1">
+  <w:style w:type="character" w:customStyle="1" w:styleId="Heading1Char">
     <w:name w:val="Heading 1 Char"/>
     <w:basedOn w:val="DefaultParagraphFont"/>
     <w:link w:val="Heading1"/>
     <w:uiPriority w:val="9"/>
     <w:rsid w:val="002857C5"/>
     <w:rPr>
-      <w:rFonts w:asciiTheme="majorHAnsi" w:hAnsiTheme="majorHAnsi" w:eastAsiaTheme="majorEastAsia" w:cstheme="majorBidi"/>
+      <w:rFonts w:asciiTheme="majorHAnsi" w:eastAsiaTheme="majorEastAsia" w:hAnsiTheme="majorHAnsi" w:cstheme="majorBidi"/>
       <w:color w:val="2E74B5" w:themeColor="accent1" w:themeShade="BF"/>
       <w:sz w:val="40"/>
       <w:szCs w:val="40"/>
     </w:rPr>
   </w:style>
-  <w:style w:type="character" w:styleId="Heading2Char" w:customStyle="1">
+  <w:style w:type="character" w:customStyle="1" w:styleId="Heading2Char">
     <w:name w:val="Heading 2 Char"/>
     <w:basedOn w:val="DefaultParagraphFont"/>
     <w:link w:val="Heading2"/>
@@ -4924,13 +4853,13 @@
     <w:semiHidden/>
     <w:rsid w:val="002857C5"/>
     <w:rPr>
-      <w:rFonts w:asciiTheme="majorHAnsi" w:hAnsiTheme="majorHAnsi" w:eastAsiaTheme="majorEastAsia" w:cstheme="majorBidi"/>
+      <w:rFonts w:asciiTheme="majorHAnsi" w:eastAsiaTheme="majorEastAsia" w:hAnsiTheme="majorHAnsi" w:cstheme="majorBidi"/>
       <w:color w:val="2E74B5" w:themeColor="accent1" w:themeShade="BF"/>
       <w:sz w:val="32"/>
       <w:szCs w:val="32"/>
     </w:rPr>
   </w:style>
-  <w:style w:type="character" w:styleId="Heading3Char" w:customStyle="1">
+  <w:style w:type="character" w:customStyle="1" w:styleId="Heading3Char">
     <w:name w:val="Heading 3 Char"/>
     <w:basedOn w:val="DefaultParagraphFont"/>
     <w:link w:val="Heading3"/>
@@ -4944,7 +4873,7 @@
       <w:szCs w:val="28"/>
     </w:rPr>
   </w:style>
-  <w:style w:type="character" w:styleId="Heading4Char" w:customStyle="1">
+  <w:style w:type="character" w:customStyle="1" w:styleId="Heading4Char">
     <w:name w:val="Heading 4 Char"/>
     <w:basedOn w:val="DefaultParagraphFont"/>
     <w:link w:val="Heading4"/>
@@ -4958,7 +4887,7 @@
       <w:color w:val="2E74B5" w:themeColor="accent1" w:themeShade="BF"/>
     </w:rPr>
   </w:style>
-  <w:style w:type="character" w:styleId="Heading5Char" w:customStyle="1">
+  <w:style w:type="character" w:customStyle="1" w:styleId="Heading5Char">
     <w:name w:val="Heading 5 Char"/>
     <w:basedOn w:val="DefaultParagraphFont"/>
     <w:link w:val="Heading5"/>
@@ -4970,7 +4899,7 @@
       <w:color w:val="2E74B5" w:themeColor="accent1" w:themeShade="BF"/>
     </w:rPr>
   </w:style>
-  <w:style w:type="character" w:styleId="Heading6Char" w:customStyle="1">
+  <w:style w:type="character" w:customStyle="1" w:styleId="Heading6Char">
     <w:name w:val="Heading 6 Char"/>
     <w:basedOn w:val="DefaultParagraphFont"/>
     <w:link w:val="Heading6"/>
@@ -4984,7 +4913,7 @@
       <w:color w:val="595959" w:themeColor="text1" w:themeTint="A6"/>
     </w:rPr>
   </w:style>
-  <w:style w:type="character" w:styleId="Heading7Char" w:customStyle="1">
+  <w:style w:type="character" w:customStyle="1" w:styleId="Heading7Char">
     <w:name w:val="Heading 7 Char"/>
     <w:basedOn w:val="DefaultParagraphFont"/>
     <w:link w:val="Heading7"/>
@@ -4996,7 +4925,7 @@
       <w:color w:val="595959" w:themeColor="text1" w:themeTint="A6"/>
     </w:rPr>
   </w:style>
-  <w:style w:type="character" w:styleId="Heading8Char" w:customStyle="1">
+  <w:style w:type="character" w:customStyle="1" w:styleId="Heading8Char">
     <w:name w:val="Heading 8 Char"/>
     <w:basedOn w:val="DefaultParagraphFont"/>
     <w:link w:val="Heading8"/>
@@ -5010,7 +4939,7 @@
       <w:color w:val="272727" w:themeColor="text1" w:themeTint="D8"/>
     </w:rPr>
   </w:style>
-  <w:style w:type="character" w:styleId="Heading9Char" w:customStyle="1">
+  <w:style w:type="character" w:customStyle="1" w:styleId="Heading9Char">
     <w:name w:val="Heading 9 Char"/>
     <w:basedOn w:val="DefaultParagraphFont"/>
     <w:link w:val="Heading9"/>
@@ -5035,21 +4964,21 @@
       <w:contextualSpacing/>
     </w:pPr>
     <w:rPr>
-      <w:rFonts w:asciiTheme="majorHAnsi" w:hAnsiTheme="majorHAnsi" w:eastAsiaTheme="majorEastAsia" w:cstheme="majorBidi"/>
+      <w:rFonts w:asciiTheme="majorHAnsi" w:eastAsiaTheme="majorEastAsia" w:hAnsiTheme="majorHAnsi" w:cstheme="majorBidi"/>
       <w:spacing w:val="-10"/>
       <w:kern w:val="28"/>
       <w:sz w:val="56"/>
       <w:szCs w:val="56"/>
     </w:rPr>
   </w:style>
-  <w:style w:type="character" w:styleId="TitleChar" w:customStyle="1">
+  <w:style w:type="character" w:customStyle="1" w:styleId="TitleChar">
     <w:name w:val="Title Char"/>
     <w:basedOn w:val="DefaultParagraphFont"/>
     <w:link w:val="Title"/>
     <w:uiPriority w:val="10"/>
     <w:rsid w:val="002857C5"/>
     <w:rPr>
-      <w:rFonts w:asciiTheme="majorHAnsi" w:hAnsiTheme="majorHAnsi" w:eastAsiaTheme="majorEastAsia" w:cstheme="majorBidi"/>
+      <w:rFonts w:asciiTheme="majorHAnsi" w:eastAsiaTheme="majorEastAsia" w:hAnsiTheme="majorHAnsi" w:cstheme="majorBidi"/>
       <w:spacing w:val="-10"/>
       <w:kern w:val="28"/>
       <w:sz w:val="56"/>
@@ -5077,7 +5006,7 @@
       <w:szCs w:val="28"/>
     </w:rPr>
   </w:style>
-  <w:style w:type="character" w:styleId="SubtitleChar" w:customStyle="1">
+  <w:style w:type="character" w:customStyle="1" w:styleId="SubtitleChar">
     <w:name w:val="Subtitle Char"/>
     <w:basedOn w:val="DefaultParagraphFont"/>
     <w:link w:val="Subtitle"/>
@@ -5109,7 +5038,7 @@
       <w:color w:val="404040" w:themeColor="text1" w:themeTint="BF"/>
     </w:rPr>
   </w:style>
-  <w:style w:type="character" w:styleId="QuoteChar" w:customStyle="1">
+  <w:style w:type="character" w:customStyle="1" w:styleId="QuoteChar">
     <w:name w:val="Quote Char"/>
     <w:basedOn w:val="DefaultParagraphFont"/>
     <w:link w:val="Quote"/>
@@ -5154,8 +5083,8 @@
     <w:rsid w:val="002857C5"/>
     <w:pPr>
       <w:pBdr>
-        <w:top w:val="single" w:color="2E74B5" w:themeColor="accent1" w:themeShade="BF" w:sz="4" w:space="10"/>
-        <w:bottom w:val="single" w:color="2E74B5" w:themeColor="accent1" w:themeShade="BF" w:sz="4" w:space="10"/>
+        <w:top w:val="single" w:sz="4" w:space="10" w:color="2E74B5" w:themeColor="accent1" w:themeShade="BF"/>
+        <w:bottom w:val="single" w:sz="4" w:space="10" w:color="2E74B5" w:themeColor="accent1" w:themeShade="BF"/>
       </w:pBdr>
       <w:spacing w:before="360" w:after="360"/>
       <w:ind w:left="864" w:right="864"/>
@@ -5167,7 +5096,7 @@
       <w:color w:val="2E74B5" w:themeColor="accent1" w:themeShade="BF"/>
     </w:rPr>
   </w:style>
-  <w:style w:type="character" w:styleId="IntenseQuoteChar" w:customStyle="1">
+  <w:style w:type="character" w:customStyle="1" w:styleId="IntenseQuoteChar">
     <w:name w:val="Intense Quote Char"/>
     <w:basedOn w:val="DefaultParagraphFont"/>
     <w:link w:val="IntenseQuote"/>
@@ -5492,20 +5421,20 @@
 </file>
 
 <file path=customXml/item1.xml><?xml version="1.0" encoding="utf-8"?>
-<p:properties xmlns:p="http://schemas.microsoft.com/office/2006/metadata/properties" xmlns:xsi="http://www.w3.org/2001/XMLSchema-instance" xmlns:pc="http://schemas.microsoft.com/office/infopath/2007/PartnerControls">
-  <documentManagement>
-    <_activity xmlns="52b5c5f3-8b6f-4d9c-9bda-3243bb2aa8d1" xsi:nil="true"/>
-  </documentManagement>
-</p:properties>
-</file>
-
-<file path=customXml/item2.xml><?xml version="1.0" encoding="utf-8"?>
 <?mso-contentType ?>
 <FormTemplates xmlns="http://schemas.microsoft.com/sharepoint/v3/contenttype/forms">
   <Display>DocumentLibraryForm</Display>
   <Edit>DocumentLibraryForm</Edit>
   <New>DocumentLibraryForm</New>
 </FormTemplates>
+</file>
+
+<file path=customXml/item2.xml><?xml version="1.0" encoding="utf-8"?>
+<p:properties xmlns:p="http://schemas.microsoft.com/office/2006/metadata/properties" xmlns:xsi="http://www.w3.org/2001/XMLSchema-instance" xmlns:pc="http://schemas.microsoft.com/office/infopath/2007/PartnerControls">
+  <documentManagement>
+    <_activity xmlns="52b5c5f3-8b6f-4d9c-9bda-3243bb2aa8d1" xsi:nil="true"/>
+  </documentManagement>
+</p:properties>
 </file>
 
 <file path=customXml/item3.xml><?xml version="1.0" encoding="utf-8"?>
@@ -5742,19 +5671,19 @@
 </file>
 
 <file path=customXml/itemProps1.xml><?xml version="1.0" encoding="utf-8"?>
+<ds:datastoreItem xmlns:ds="http://schemas.openxmlformats.org/officeDocument/2006/customXml" ds:itemID="{6359017A-7B6B-4DE9-9643-7243B41CCA4A}">
+  <ds:schemaRefs>
+    <ds:schemaRef ds:uri="http://schemas.microsoft.com/sharepoint/v3/contenttype/forms"/>
+  </ds:schemaRefs>
+</ds:datastoreItem>
+</file>
+
+<file path=customXml/itemProps2.xml><?xml version="1.0" encoding="utf-8"?>
 <ds:datastoreItem xmlns:ds="http://schemas.openxmlformats.org/officeDocument/2006/customXml" ds:itemID="{5AE5B900-78CE-4F55-80C5-647137F6F390}">
   <ds:schemaRefs>
     <ds:schemaRef ds:uri="http://schemas.microsoft.com/office/2006/metadata/properties"/>
     <ds:schemaRef ds:uri="http://schemas.microsoft.com/office/infopath/2007/PartnerControls"/>
     <ds:schemaRef ds:uri="52b5c5f3-8b6f-4d9c-9bda-3243bb2aa8d1"/>
-  </ds:schemaRefs>
-</ds:datastoreItem>
-</file>
-
-<file path=customXml/itemProps2.xml><?xml version="1.0" encoding="utf-8"?>
-<ds:datastoreItem xmlns:ds="http://schemas.openxmlformats.org/officeDocument/2006/customXml" ds:itemID="{6359017A-7B6B-4DE9-9643-7243B41CCA4A}">
-  <ds:schemaRefs>
-    <ds:schemaRef ds:uri="http://schemas.microsoft.com/sharepoint/v3/contenttype/forms"/>
   </ds:schemaRefs>
 </ds:datastoreItem>
 </file>

</xml_diff>